<commit_message>
chifoumi v1 version simple correspondant au sujet
</commit_message>
<xml_diff>
--- a/SEMESTRE-2/SAE/Chifumi_S2.01/chifoumi_dossierAnalyseConceptionACompléter_v2.docx
+++ b/SEMESTRE-2/SAE/Chifumi_S2.01/chifoumi_dossierAnalyseConceptionACompléter_v2.docx
@@ -431,7 +431,6 @@
         <w:tab/>
       </w:r>
       <w:bookmarkStart w:id="0" w:name="_Hlk99439904"/>
-      <w:proofErr w:type="spellStart"/>
       <w:r>
         <w:rPr>
           <w:rFonts w:ascii="Times New Roman" w:eastAsia="Times New Roman" w:hAnsi="Times New Roman" w:cs="Times New Roman"/>
@@ -440,18 +439,7 @@
           <w:szCs w:val="20"/>
           <w:lang w:val="fr-FR"/>
         </w:rPr>
-        <w:t>saé</w:t>
-      </w:r>
-      <w:proofErr w:type="spellEnd"/>
-      <w:r>
-        <w:rPr>
-          <w:rFonts w:ascii="Times New Roman" w:eastAsia="Times New Roman" w:hAnsi="Times New Roman" w:cs="Times New Roman"/>
-          <w:spacing w:val="-3"/>
-          <w:sz w:val="20"/>
-          <w:szCs w:val="20"/>
-          <w:lang w:val="fr-FR"/>
-        </w:rPr>
-        <w:t xml:space="preserve"> 20.1</w:t>
+        <w:t>saé 20.1</w:t>
       </w:r>
       <w:bookmarkEnd w:id="0"/>
     </w:p>
@@ -470,7 +458,6 @@
       </w:pPr>
       <w:bookmarkStart w:id="1" w:name="Exercice_de_synthèse_:__modélisation_UML"/>
       <w:bookmarkEnd w:id="1"/>
-      <w:proofErr w:type="spellStart"/>
       <w:r>
         <w:rPr>
           <w:rFonts w:ascii="Times New Roman" w:eastAsia="Times New Roman" w:hAnsi="Times New Roman" w:cs="Times New Roman"/>
@@ -482,7 +469,6 @@
         </w:rPr>
         <w:t>Saé</w:t>
       </w:r>
-      <w:proofErr w:type="spellEnd"/>
       <w:r>
         <w:rPr>
           <w:rFonts w:ascii="Times New Roman" w:eastAsia="Times New Roman" w:hAnsi="Times New Roman" w:cs="Times New Roman"/>
@@ -656,7 +642,7 @@
               </wp:inline>
             </w:drawing>
           </mc:Choice>
-          <mc:Fallback xmlns:w16sdtdh="http://schemas.microsoft.com/office/word/2020/wordml/sdtdatahash" xmlns:w16="http://schemas.microsoft.com/office/word/2018/wordml" xmlns:w16cex="http://schemas.microsoft.com/office/word/2018/wordml/cex" xmlns:w16cid="http://schemas.microsoft.com/office/word/2016/wordml/cid" xmlns:am3d="http://schemas.microsoft.com/office/drawing/2017/model3d" xmlns:aink="http://schemas.microsoft.com/office/drawing/2016/ink" xmlns:cx8="http://schemas.microsoft.com/office/drawing/2016/5/14/chartex" xmlns:cx7="http://schemas.microsoft.com/office/drawing/2016/5/13/chartex" xmlns:cx6="http://schemas.microsoft.com/office/drawing/2016/5/12/chartex" xmlns:cx5="http://schemas.microsoft.com/office/drawing/2016/5/11/chartex" xmlns:cx4="http://schemas.microsoft.com/office/drawing/2016/5/10/chartex" xmlns:cx3="http://schemas.microsoft.com/office/drawing/2016/5/9/chartex" xmlns:cx2="http://schemas.microsoft.com/office/drawing/2015/10/21/chartex">
+          <mc:Fallback xmlns:cx2="http://schemas.microsoft.com/office/drawing/2015/10/21/chartex" xmlns:cx3="http://schemas.microsoft.com/office/drawing/2016/5/9/chartex" xmlns:cx4="http://schemas.microsoft.com/office/drawing/2016/5/10/chartex" xmlns:cx5="http://schemas.microsoft.com/office/drawing/2016/5/11/chartex" xmlns:cx6="http://schemas.microsoft.com/office/drawing/2016/5/12/chartex" xmlns:cx7="http://schemas.microsoft.com/office/drawing/2016/5/13/chartex" xmlns:cx8="http://schemas.microsoft.com/office/drawing/2016/5/14/chartex" xmlns:aink="http://schemas.microsoft.com/office/drawing/2016/ink" xmlns:am3d="http://schemas.microsoft.com/office/drawing/2017/model3d" xmlns:w16cid="http://schemas.microsoft.com/office/word/2016/wordml/cid" xmlns:w16cex="http://schemas.microsoft.com/office/word/2018/wordml/cex" xmlns:w16="http://schemas.microsoft.com/office/word/2018/wordml" xmlns:w16sdtdh="http://schemas.microsoft.com/office/word/2020/wordml/sdtdatahash">
             <w:pict>
               <v:group w14:anchorId="53942AA2" id="Group 273" o:spid="_x0000_s1026" style="width:485.5pt;height:.6pt;mso-position-horizontal-relative:char;mso-position-vertical-relative:line" coordsize="9710,12" o:gfxdata="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">
                 <v:group id="Group 274" o:spid="_x0000_s1027" style="position:absolute;left:6;top:6;width:9699;height:2" coordorigin="6,6" coordsize="9699,2" o:gfxdata="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">
@@ -1029,7 +1015,7 @@
               </wp:anchor>
             </w:drawing>
           </mc:Choice>
-          <mc:Fallback xmlns:w16cid="http://schemas.microsoft.com/office/word/2016/wordml/cid" xmlns:am3d="http://schemas.microsoft.com/office/drawing/2017/model3d" xmlns:aink="http://schemas.microsoft.com/office/drawing/2016/ink" xmlns:cx8="http://schemas.microsoft.com/office/drawing/2016/5/14/chartex" xmlns:cx7="http://schemas.microsoft.com/office/drawing/2016/5/13/chartex" xmlns:cx6="http://schemas.microsoft.com/office/drawing/2016/5/12/chartex" xmlns:cx5="http://schemas.microsoft.com/office/drawing/2016/5/11/chartex" xmlns:cx4="http://schemas.microsoft.com/office/drawing/2016/5/10/chartex" xmlns:cx3="http://schemas.microsoft.com/office/drawing/2016/5/9/chartex" xmlns:cx2="http://schemas.microsoft.com/office/drawing/2015/10/21/chartex">
+          <mc:Fallback xmlns:cx2="http://schemas.microsoft.com/office/drawing/2015/10/21/chartex" xmlns:cx3="http://schemas.microsoft.com/office/drawing/2016/5/9/chartex" xmlns:cx4="http://schemas.microsoft.com/office/drawing/2016/5/10/chartex" xmlns:cx5="http://schemas.microsoft.com/office/drawing/2016/5/11/chartex" xmlns:cx6="http://schemas.microsoft.com/office/drawing/2016/5/12/chartex" xmlns:cx7="http://schemas.microsoft.com/office/drawing/2016/5/13/chartex" xmlns:cx8="http://schemas.microsoft.com/office/drawing/2016/5/14/chartex" xmlns:aink="http://schemas.microsoft.com/office/drawing/2016/ink" xmlns:am3d="http://schemas.microsoft.com/office/drawing/2017/model3d" xmlns:w16cid="http://schemas.microsoft.com/office/word/2016/wordml/cid">
             <w:pict>
               <v:rect w14:anchorId="3545CA73" id="Rectangle 3" o:spid="_x0000_s1026" style="position:absolute;margin-left:36.5pt;margin-top:13.3pt;width:10.75pt;height:26.25pt;rotation:90;z-index:251662336;visibility:visible;mso-wrap-style:square;mso-width-percent:0;mso-height-percent:0;mso-wrap-distance-left:9pt;mso-wrap-distance-top:0;mso-wrap-distance-right:9pt;mso-wrap-distance-bottom:0;mso-position-horizontal:absolute;mso-position-horizontal-relative:text;mso-position-vertical:absolute;mso-position-vertical-relative:text;mso-width-percent:0;mso-height-percent:0;mso-width-relative:margin;mso-height-relative:margin;v-text-anchor:middle" o:gfxdata="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" fillcolor="white [3212]" strokecolor="white [3212]" strokeweight="2pt"/>
             </w:pict>
@@ -1139,7 +1125,7 @@
               </wp:anchor>
             </w:drawing>
           </mc:Choice>
-          <mc:Fallback xmlns:w16cid="http://schemas.microsoft.com/office/word/2016/wordml/cid" xmlns:am3d="http://schemas.microsoft.com/office/drawing/2017/model3d" xmlns:aink="http://schemas.microsoft.com/office/drawing/2016/ink" xmlns:cx8="http://schemas.microsoft.com/office/drawing/2016/5/14/chartex" xmlns:cx7="http://schemas.microsoft.com/office/drawing/2016/5/13/chartex" xmlns:cx6="http://schemas.microsoft.com/office/drawing/2016/5/12/chartex" xmlns:cx5="http://schemas.microsoft.com/office/drawing/2016/5/11/chartex" xmlns:cx4="http://schemas.microsoft.com/office/drawing/2016/5/10/chartex" xmlns:cx3="http://schemas.microsoft.com/office/drawing/2016/5/9/chartex" xmlns:cx2="http://schemas.microsoft.com/office/drawing/2015/10/21/chartex">
+          <mc:Fallback xmlns:cx2="http://schemas.microsoft.com/office/drawing/2015/10/21/chartex" xmlns:cx3="http://schemas.microsoft.com/office/drawing/2016/5/9/chartex" xmlns:cx4="http://schemas.microsoft.com/office/drawing/2016/5/10/chartex" xmlns:cx5="http://schemas.microsoft.com/office/drawing/2016/5/11/chartex" xmlns:cx6="http://schemas.microsoft.com/office/drawing/2016/5/12/chartex" xmlns:cx7="http://schemas.microsoft.com/office/drawing/2016/5/13/chartex" xmlns:cx8="http://schemas.microsoft.com/office/drawing/2016/5/14/chartex" xmlns:aink="http://schemas.microsoft.com/office/drawing/2016/ink" xmlns:am3d="http://schemas.microsoft.com/office/drawing/2017/model3d" xmlns:w16cid="http://schemas.microsoft.com/office/word/2016/wordml/cid">
             <w:pict>
               <v:rect w14:anchorId="7184DB69" id="Rectangle 4" o:spid="_x0000_s1026" style="position:absolute;margin-left:35.2pt;margin-top:92.85pt;width:12.4pt;height:26.25pt;rotation:90;z-index:251664384;visibility:visible;mso-wrap-style:square;mso-width-percent:0;mso-height-percent:0;mso-wrap-distance-left:9pt;mso-wrap-distance-top:0;mso-wrap-distance-right:9pt;mso-wrap-distance-bottom:0;mso-position-horizontal:absolute;mso-position-horizontal-relative:text;mso-position-vertical:absolute;mso-position-vertical-relative:text;mso-width-percent:0;mso-height-percent:0;mso-width-relative:margin;mso-height-relative:margin;v-text-anchor:middle" o:gfxdata="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" fillcolor="white [3212]" strokecolor="white [3212]" strokeweight="2pt"/>
             </w:pict>
@@ -1212,7 +1198,7 @@
               </wp:anchor>
             </w:drawing>
           </mc:Choice>
-          <mc:Fallback xmlns:w16cid="http://schemas.microsoft.com/office/word/2016/wordml/cid" xmlns:am3d="http://schemas.microsoft.com/office/drawing/2017/model3d" xmlns:aink="http://schemas.microsoft.com/office/drawing/2016/ink" xmlns:cx8="http://schemas.microsoft.com/office/drawing/2016/5/14/chartex" xmlns:cx7="http://schemas.microsoft.com/office/drawing/2016/5/13/chartex" xmlns:cx6="http://schemas.microsoft.com/office/drawing/2016/5/12/chartex" xmlns:cx5="http://schemas.microsoft.com/office/drawing/2016/5/11/chartex" xmlns:cx4="http://schemas.microsoft.com/office/drawing/2016/5/10/chartex" xmlns:cx3="http://schemas.microsoft.com/office/drawing/2016/5/9/chartex" xmlns:cx2="http://schemas.microsoft.com/office/drawing/2015/10/21/chartex">
+          <mc:Fallback xmlns:cx2="http://schemas.microsoft.com/office/drawing/2015/10/21/chartex" xmlns:cx3="http://schemas.microsoft.com/office/drawing/2016/5/9/chartex" xmlns:cx4="http://schemas.microsoft.com/office/drawing/2016/5/10/chartex" xmlns:cx5="http://schemas.microsoft.com/office/drawing/2016/5/11/chartex" xmlns:cx6="http://schemas.microsoft.com/office/drawing/2016/5/12/chartex" xmlns:cx7="http://schemas.microsoft.com/office/drawing/2016/5/13/chartex" xmlns:cx8="http://schemas.microsoft.com/office/drawing/2016/5/14/chartex" xmlns:aink="http://schemas.microsoft.com/office/drawing/2016/ink" xmlns:am3d="http://schemas.microsoft.com/office/drawing/2017/model3d" xmlns:w16cid="http://schemas.microsoft.com/office/word/2016/wordml/cid">
             <w:pict>
               <v:line w14:anchorId="7D79F375" id="Connecteur droit 5" o:spid="_x0000_s1026" style="position:absolute;z-index:251665408;visibility:visible;mso-wrap-style:square;mso-height-percent:0;mso-wrap-distance-left:9pt;mso-wrap-distance-top:0;mso-wrap-distance-right:9pt;mso-wrap-distance-bottom:0;mso-position-horizontal:absolute;mso-position-horizontal-relative:text;mso-position-vertical:absolute;mso-position-vertical-relative:text;mso-height-percent:0;mso-height-relative:margin" from="55.85pt,4.9pt" to="55.85pt,108.9pt" o:gfxdata="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" strokecolor="black [3213]"/>
             </w:pict>
@@ -1298,7 +1284,7 @@
               </wp:anchor>
             </w:drawing>
           </mc:Choice>
-          <mc:Fallback xmlns:w16cid="http://schemas.microsoft.com/office/word/2016/wordml/cid" xmlns:am3d="http://schemas.microsoft.com/office/drawing/2017/model3d" xmlns:aink="http://schemas.microsoft.com/office/drawing/2016/ink" xmlns:cx8="http://schemas.microsoft.com/office/drawing/2016/5/14/chartex" xmlns:cx7="http://schemas.microsoft.com/office/drawing/2016/5/13/chartex" xmlns:cx6="http://schemas.microsoft.com/office/drawing/2016/5/12/chartex" xmlns:cx5="http://schemas.microsoft.com/office/drawing/2016/5/11/chartex" xmlns:cx4="http://schemas.microsoft.com/office/drawing/2016/5/10/chartex" xmlns:cx3="http://schemas.microsoft.com/office/drawing/2016/5/9/chartex" xmlns:cx2="http://schemas.microsoft.com/office/drawing/2015/10/21/chartex">
+          <mc:Fallback xmlns:cx2="http://schemas.microsoft.com/office/drawing/2015/10/21/chartex" xmlns:cx3="http://schemas.microsoft.com/office/drawing/2016/5/9/chartex" xmlns:cx4="http://schemas.microsoft.com/office/drawing/2016/5/10/chartex" xmlns:cx5="http://schemas.microsoft.com/office/drawing/2016/5/11/chartex" xmlns:cx6="http://schemas.microsoft.com/office/drawing/2016/5/12/chartex" xmlns:cx7="http://schemas.microsoft.com/office/drawing/2016/5/13/chartex" xmlns:cx8="http://schemas.microsoft.com/office/drawing/2016/5/14/chartex" xmlns:aink="http://schemas.microsoft.com/office/drawing/2016/ink" xmlns:am3d="http://schemas.microsoft.com/office/drawing/2017/model3d" xmlns:w16cid="http://schemas.microsoft.com/office/word/2016/wordml/cid">
             <w:pict>
               <v:rect w14:anchorId="60A25306" id="Rectangle 2" o:spid="_x0000_s1026" style="position:absolute;margin-left:18pt;margin-top:.35pt;width:10.8pt;height:114.45pt;z-index:251660288;visibility:visible;mso-wrap-style:square;mso-width-percent:0;mso-height-percent:0;mso-wrap-distance-left:9pt;mso-wrap-distance-top:0;mso-wrap-distance-right:9pt;mso-wrap-distance-bottom:0;mso-position-horizontal:absolute;mso-position-horizontal-relative:text;mso-position-vertical:absolute;mso-position-vertical-relative:text;mso-width-percent:0;mso-height-percent:0;mso-width-relative:margin;mso-height-relative:margin;v-text-anchor:middle" o:gfxdata="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" fillcolor="white [3212]" strokecolor="white [3212]" strokeweight="2pt"/>
             </w:pict>
@@ -1483,7 +1469,6 @@
           <w:rFonts w:ascii="Times New Roman" w:eastAsia="Times New Roman" w:hAnsi="Times New Roman" w:cs="Times New Roman"/>
         </w:rPr>
       </w:pPr>
-      <w:proofErr w:type="spellStart"/>
       <w:r>
         <w:rPr>
           <w:rFonts w:ascii="Times New Roman" w:hAnsi="Times New Roman"/>
@@ -1496,32 +1481,22 @@
           <w:rFonts w:ascii="Times New Roman" w:hAnsi="Times New Roman"/>
           <w:b/>
         </w:rPr>
-        <w:t>le</w:t>
-      </w:r>
-      <w:proofErr w:type="spellEnd"/>
+        <w:t xml:space="preserve">le </w:t>
+      </w:r>
       <w:r>
         <w:rPr>
           <w:rFonts w:ascii="Times New Roman" w:hAnsi="Times New Roman"/>
           <w:b/>
         </w:rPr>
-        <w:t xml:space="preserve"> </w:t>
-      </w:r>
-      <w:proofErr w:type="spellStart"/>
+        <w:t>S</w:t>
+      </w:r>
       <w:r>
         <w:rPr>
           <w:rFonts w:ascii="Times New Roman" w:hAnsi="Times New Roman"/>
           <w:b/>
         </w:rPr>
-        <w:t>S</w:t>
-      </w:r>
-      <w:r>
-        <w:rPr>
-          <w:rFonts w:ascii="Times New Roman" w:hAnsi="Times New Roman"/>
-          <w:b/>
-        </w:rPr>
         <w:t>cénario</w:t>
       </w:r>
-      <w:proofErr w:type="spellEnd"/>
       <w:r>
         <w:rPr>
           <w:rFonts w:ascii="Times New Roman" w:hAnsi="Times New Roman"/>
@@ -2597,7 +2572,6 @@
           <w:szCs w:val="28"/>
         </w:rPr>
       </w:pPr>
-      <w:proofErr w:type="spellStart"/>
       <w:r>
         <w:rPr>
           <w:sz w:val="28"/>
@@ -2605,7 +2579,6 @@
         </w:rPr>
         <w:t>Diagramme</w:t>
       </w:r>
-      <w:proofErr w:type="spellEnd"/>
       <w:r>
         <w:rPr>
           <w:spacing w:val="-8"/>
@@ -2629,7 +2602,6 @@
         </w:rPr>
         <w:t xml:space="preserve"> </w:t>
       </w:r>
-      <w:proofErr w:type="spellStart"/>
       <w:r>
         <w:rPr>
           <w:sz w:val="28"/>
@@ -2637,7 +2609,6 @@
         </w:rPr>
         <w:t>classe</w:t>
       </w:r>
-      <w:proofErr w:type="spellEnd"/>
       <w:r>
         <w:rPr>
           <w:spacing w:val="-9"/>
@@ -3285,19 +3256,8 @@
                 <w:spacing w:val="-1"/>
                 <w:sz w:val="20"/>
               </w:rPr>
-              <w:t xml:space="preserve">Nom </w:t>
-            </w:r>
-            <w:proofErr w:type="spellStart"/>
-            <w:r>
-              <w:rPr>
-                <w:rFonts w:ascii="Times New Roman"/>
-                <w:b/>
-                <w:spacing w:val="-1"/>
-                <w:sz w:val="20"/>
-              </w:rPr>
-              <w:t>attribut</w:t>
-            </w:r>
-            <w:proofErr w:type="spellEnd"/>
+              <w:t>Nom attribut</w:t>
+            </w:r>
           </w:p>
         </w:tc>
         <w:tc>
@@ -3388,7 +3348,6 @@
                 <w:szCs w:val="20"/>
               </w:rPr>
             </w:pPr>
-            <w:proofErr w:type="spellStart"/>
             <w:r>
               <w:rPr>
                 <w:rFonts w:ascii="Times New Roman"/>
@@ -3398,7 +3357,6 @@
               </w:rPr>
               <w:t>Exemple</w:t>
             </w:r>
-            <w:proofErr w:type="spellEnd"/>
           </w:p>
         </w:tc>
       </w:tr>
@@ -3427,7 +3385,6 @@
                 <w:szCs w:val="20"/>
               </w:rPr>
             </w:pPr>
-            <w:proofErr w:type="spellStart"/>
             <w:r>
               <w:rPr>
                 <w:rFonts w:ascii="Courier New"/>
@@ -3436,7 +3393,6 @@
               </w:rPr>
               <w:t>scoreJoueur</w:t>
             </w:r>
-            <w:proofErr w:type="spellEnd"/>
           </w:p>
         </w:tc>
         <w:tc>
@@ -3770,7 +3726,6 @@
                 <w:szCs w:val="20"/>
               </w:rPr>
             </w:pPr>
-            <w:proofErr w:type="spellStart"/>
             <w:r>
               <w:rPr>
                 <w:rFonts w:ascii="Courier New"/>
@@ -3779,7 +3734,6 @@
               </w:rPr>
               <w:t>scoreMachine</w:t>
             </w:r>
-            <w:proofErr w:type="spellEnd"/>
           </w:p>
         </w:tc>
         <w:tc>
@@ -4124,7 +4078,6 @@
                 <w:szCs w:val="20"/>
               </w:rPr>
             </w:pPr>
-            <w:proofErr w:type="spellStart"/>
             <w:r>
               <w:rPr>
                 <w:rFonts w:ascii="Courier New"/>
@@ -4133,7 +4086,6 @@
               </w:rPr>
               <w:t>coupJoueur</w:t>
             </w:r>
-            <w:proofErr w:type="spellEnd"/>
           </w:p>
         </w:tc>
         <w:tc>
@@ -4260,7 +4212,6 @@
                 <w:lang w:val="fr-FR"/>
               </w:rPr>
             </w:pPr>
-            <w:proofErr w:type="spellStart"/>
             <w:r>
               <w:rPr>
                 <w:rFonts w:ascii="Courier New"/>
@@ -4269,7 +4220,6 @@
               </w:rPr>
               <w:t>enum</w:t>
             </w:r>
-            <w:proofErr w:type="spellEnd"/>
             <w:r>
               <w:rPr>
                 <w:rFonts w:ascii="Courier New"/>
@@ -4277,17 +4227,8 @@
                 <w:lang w:val="fr-FR"/>
               </w:rPr>
               <w:tab/>
-            </w:r>
-            <w:proofErr w:type="spellStart"/>
-            <w:r>
-              <w:rPr>
-                <w:rFonts w:ascii="Courier New"/>
-                <w:sz w:val="18"/>
-                <w:lang w:val="fr-FR"/>
-              </w:rPr>
               <w:t>unCoup</w:t>
             </w:r>
-            <w:proofErr w:type="spellEnd"/>
             <w:r>
               <w:rPr>
                 <w:rFonts w:ascii="Courier New"/>
@@ -4367,7 +4308,6 @@
                 <w:szCs w:val="20"/>
               </w:rPr>
             </w:pPr>
-            <w:proofErr w:type="spellStart"/>
             <w:r>
               <w:rPr>
                 <w:rFonts w:ascii="Courier New"/>
@@ -4376,7 +4316,6 @@
               </w:rPr>
               <w:t>UnCoup</w:t>
             </w:r>
-            <w:proofErr w:type="spellEnd"/>
           </w:p>
         </w:tc>
         <w:tc>
@@ -4448,7 +4387,6 @@
                 <w:szCs w:val="20"/>
               </w:rPr>
             </w:pPr>
-            <w:proofErr w:type="spellStart"/>
             <w:r>
               <w:rPr>
                 <w:rFonts w:ascii="Courier New"/>
@@ -4457,7 +4395,6 @@
               </w:rPr>
               <w:t>coupMachine</w:t>
             </w:r>
-            <w:proofErr w:type="spellEnd"/>
           </w:p>
         </w:tc>
         <w:tc>
@@ -4549,7 +4486,6 @@
                 <w:szCs w:val="20"/>
               </w:rPr>
             </w:pPr>
-            <w:proofErr w:type="spellStart"/>
             <w:r>
               <w:rPr>
                 <w:rFonts w:ascii="Courier New"/>
@@ -4558,7 +4494,6 @@
               </w:rPr>
               <w:t>UnCoup</w:t>
             </w:r>
-            <w:proofErr w:type="spellEnd"/>
           </w:p>
         </w:tc>
         <w:tc>
@@ -4582,7 +4517,6 @@
                 <w:szCs w:val="20"/>
               </w:rPr>
             </w:pPr>
-            <w:proofErr w:type="spellStart"/>
             <w:r>
               <w:rPr>
                 <w:rFonts w:ascii="Courier New"/>
@@ -4599,7 +4533,6 @@
               </w:rPr>
               <w:t>iseau</w:t>
             </w:r>
-            <w:proofErr w:type="spellEnd"/>
           </w:p>
         </w:tc>
       </w:tr>
@@ -4740,21 +4673,7 @@
         <w:rPr>
           <w:lang w:val="fr-FR"/>
         </w:rPr>
-        <w:t xml:space="preserve"> : </w:t>
-      </w:r>
-      <w:proofErr w:type="spellStart"/>
-      <w:r>
-        <w:rPr>
-          <w:lang w:val="fr-FR"/>
-        </w:rPr>
-        <w:t>cf</w:t>
-      </w:r>
-      <w:proofErr w:type="spellEnd"/>
-      <w:r>
-        <w:rPr>
-          <w:lang w:val="fr-FR"/>
-        </w:rPr>
-        <w:t xml:space="preserve"> </w:t>
+        <w:t xml:space="preserve"> : cf </w:t>
       </w:r>
       <w:r>
         <w:rPr>
@@ -7093,27 +7012,11 @@
         </w:rPr>
         <w:t xml:space="preserve"> </w:t>
       </w:r>
-      <w:proofErr w:type="spellStart"/>
-      <w:proofErr w:type="gramStart"/>
-      <w:r>
-        <w:rPr>
-          <w:lang w:val="fr-FR"/>
-        </w:rPr>
-        <w:t>getXXX</w:t>
-      </w:r>
-      <w:proofErr w:type="spellEnd"/>
-      <w:r>
-        <w:rPr>
-          <w:lang w:val="fr-FR"/>
-        </w:rPr>
-        <w:t>(</w:t>
-      </w:r>
-      <w:proofErr w:type="gramEnd"/>
-      <w:r>
-        <w:rPr>
-          <w:lang w:val="fr-FR"/>
-        </w:rPr>
-        <w:t>),</w:t>
+      <w:r>
+        <w:rPr>
+          <w:lang w:val="fr-FR"/>
+        </w:rPr>
+        <w:t>getXXX(),</w:t>
       </w:r>
       <w:r>
         <w:rPr>
@@ -8070,25 +7973,7 @@
           <w:i w:val="0"/>
           <w:lang w:val="fr-FR"/>
         </w:rPr>
-        <w:t xml:space="preserve">- </w:t>
-      </w:r>
-      <w:proofErr w:type="spellStart"/>
-      <w:r>
-        <w:rPr>
-          <w:b w:val="0"/>
-          <w:i w:val="0"/>
-          <w:lang w:val="fr-FR"/>
-        </w:rPr>
-        <w:t>chifoumi.h</w:t>
-      </w:r>
-      <w:proofErr w:type="spellEnd"/>
-      <w:r>
-        <w:rPr>
-          <w:b w:val="0"/>
-          <w:i w:val="0"/>
-          <w:lang w:val="fr-FR"/>
-        </w:rPr>
-        <w:t xml:space="preserve"> : </w:t>
+        <w:t xml:space="preserve">- chifoumi.h : </w:t>
       </w:r>
       <w:r>
         <w:rPr>
@@ -8514,7 +8399,6 @@
                 <w:lang w:val="fr-FR"/>
               </w:rPr>
             </w:pPr>
-            <w:proofErr w:type="spellStart"/>
             <w:r>
               <w:rPr>
                 <w:spacing w:val="-1"/>
@@ -8524,7 +8408,6 @@
               </w:rPr>
               <w:t>afficherScores</w:t>
             </w:r>
-            <w:proofErr w:type="spellEnd"/>
             <w:r>
               <w:rPr>
                 <w:spacing w:val="-1"/>
@@ -8741,25 +8624,14 @@
                 <w:lang w:val="fr-FR"/>
               </w:rPr>
             </w:pPr>
-            <w:proofErr w:type="spellStart"/>
-            <w:r>
-              <w:rPr>
-                <w:spacing w:val="-1"/>
-                <w:sz w:val="20"/>
-                <w:szCs w:val="20"/>
-                <w:lang w:val="fr-FR"/>
-              </w:rPr>
-              <w:t>afficherCoups</w:t>
-            </w:r>
-            <w:proofErr w:type="spellEnd"/>
-            <w:r>
-              <w:rPr>
-                <w:spacing w:val="-1"/>
-                <w:sz w:val="20"/>
-                <w:szCs w:val="20"/>
-                <w:lang w:val="fr-FR"/>
-              </w:rPr>
-              <w:t>();</w:t>
+            <w:r>
+              <w:rPr>
+                <w:spacing w:val="-1"/>
+                <w:sz w:val="20"/>
+                <w:szCs w:val="20"/>
+                <w:lang w:val="fr-FR"/>
+              </w:rPr>
+              <w:t>afficherCoups();</w:t>
             </w:r>
           </w:p>
         </w:tc>
@@ -8887,25 +8759,14 @@
                 <w:lang w:val="fr-FR"/>
               </w:rPr>
             </w:pPr>
-            <w:proofErr w:type="gramStart"/>
-            <w:r>
-              <w:rPr>
-                <w:spacing w:val="-1"/>
-                <w:sz w:val="20"/>
-                <w:szCs w:val="20"/>
-                <w:lang w:val="fr-FR"/>
-              </w:rPr>
-              <w:t>coup</w:t>
-            </w:r>
-            <w:proofErr w:type="gramEnd"/>
-            <w:r>
-              <w:rPr>
-                <w:spacing w:val="-1"/>
-                <w:sz w:val="20"/>
-                <w:szCs w:val="20"/>
-                <w:lang w:val="fr-FR"/>
-              </w:rPr>
-              <w:t xml:space="preserve"> Joueur : rien   </w:t>
+            <w:r>
+              <w:rPr>
+                <w:spacing w:val="-1"/>
+                <w:sz w:val="20"/>
+                <w:szCs w:val="20"/>
+                <w:lang w:val="fr-FR"/>
+              </w:rPr>
+              <w:t xml:space="preserve">coup Joueur : rien   </w:t>
             </w:r>
           </w:p>
           <w:p>
@@ -8979,28 +8840,15 @@
                 <w:lang w:val="fr-FR"/>
               </w:rPr>
             </w:pPr>
-            <w:proofErr w:type="spellStart"/>
-            <w:proofErr w:type="gramStart"/>
-            <w:r>
-              <w:rPr>
-                <w:spacing w:val="-1"/>
-                <w:sz w:val="20"/>
-                <w:szCs w:val="20"/>
-                <w:lang w:val="fr-FR"/>
-              </w:rPr>
-              <w:t>setScoreJoueur</w:t>
-            </w:r>
-            <w:proofErr w:type="spellEnd"/>
-            <w:r>
-              <w:rPr>
-                <w:spacing w:val="-1"/>
-                <w:sz w:val="20"/>
-                <w:szCs w:val="20"/>
-                <w:lang w:val="fr-FR"/>
-              </w:rPr>
-              <w:t>(</w:t>
-            </w:r>
-            <w:proofErr w:type="gramEnd"/>
+            <w:r>
+              <w:rPr>
+                <w:spacing w:val="-1"/>
+                <w:sz w:val="20"/>
+                <w:szCs w:val="20"/>
+                <w:lang w:val="fr-FR"/>
+              </w:rPr>
+              <w:t>setScoreJoueur(</w:t>
+            </w:r>
             <w:r>
               <w:rPr>
                 <w:spacing w:val="-1"/>
@@ -9024,25 +8872,14 @@
                 <w:lang w:val="fr-FR"/>
               </w:rPr>
             </w:pPr>
-            <w:proofErr w:type="spellStart"/>
-            <w:r>
-              <w:rPr>
-                <w:spacing w:val="-1"/>
-                <w:sz w:val="20"/>
-                <w:szCs w:val="20"/>
-                <w:lang w:val="fr-FR"/>
-              </w:rPr>
-              <w:t>setScoreMachine</w:t>
-            </w:r>
-            <w:proofErr w:type="spellEnd"/>
-            <w:r>
-              <w:rPr>
-                <w:spacing w:val="-1"/>
-                <w:sz w:val="20"/>
-                <w:szCs w:val="20"/>
-                <w:lang w:val="fr-FR"/>
-              </w:rPr>
-              <w:t>(</w:t>
+            <w:r>
+              <w:rPr>
+                <w:spacing w:val="-1"/>
+                <w:sz w:val="20"/>
+                <w:szCs w:val="20"/>
+                <w:lang w:val="fr-FR"/>
+              </w:rPr>
+              <w:t>setScoreMachine(</w:t>
             </w:r>
             <w:r>
               <w:rPr>
@@ -9100,27 +8937,14 @@
                 <w:lang w:val="fr-FR"/>
               </w:rPr>
             </w:pPr>
-            <w:proofErr w:type="spellStart"/>
-            <w:proofErr w:type="gramStart"/>
-            <w:r>
-              <w:rPr>
-                <w:spacing w:val="-1"/>
-                <w:sz w:val="20"/>
-                <w:szCs w:val="20"/>
-                <w:lang w:val="fr-FR"/>
-              </w:rPr>
-              <w:t>scoreJoueur</w:t>
-            </w:r>
-            <w:proofErr w:type="spellEnd"/>
-            <w:proofErr w:type="gramEnd"/>
-            <w:r>
-              <w:rPr>
-                <w:spacing w:val="-1"/>
-                <w:sz w:val="20"/>
-                <w:szCs w:val="20"/>
-                <w:lang w:val="fr-FR"/>
-              </w:rPr>
-              <w:t xml:space="preserve"> = 1</w:t>
+            <w:r>
+              <w:rPr>
+                <w:spacing w:val="-1"/>
+                <w:sz w:val="20"/>
+                <w:szCs w:val="20"/>
+                <w:lang w:val="fr-FR"/>
+              </w:rPr>
+              <w:t>scoreJoueur = 1</w:t>
             </w:r>
           </w:p>
           <w:p>
@@ -9136,25 +8960,14 @@
                 <w:lang w:val="fr-FR"/>
               </w:rPr>
             </w:pPr>
-            <w:proofErr w:type="spellStart"/>
-            <w:r>
-              <w:rPr>
-                <w:spacing w:val="-1"/>
-                <w:sz w:val="20"/>
-                <w:szCs w:val="20"/>
-                <w:lang w:val="fr-FR"/>
-              </w:rPr>
-              <w:t>scoreMachine</w:t>
-            </w:r>
-            <w:proofErr w:type="spellEnd"/>
-            <w:r>
-              <w:rPr>
-                <w:spacing w:val="-1"/>
-                <w:sz w:val="20"/>
-                <w:szCs w:val="20"/>
-                <w:lang w:val="fr-FR"/>
-              </w:rPr>
-              <w:t xml:space="preserve"> = 2</w:t>
+            <w:r>
+              <w:rPr>
+                <w:spacing w:val="-1"/>
+                <w:sz w:val="20"/>
+                <w:szCs w:val="20"/>
+                <w:lang w:val="fr-FR"/>
+              </w:rPr>
+              <w:t>scoreMachine = 2</w:t>
             </w:r>
           </w:p>
         </w:tc>
@@ -9175,27 +8988,14 @@
                 <w:lang w:val="fr-FR"/>
               </w:rPr>
             </w:pPr>
-            <w:proofErr w:type="spellStart"/>
-            <w:proofErr w:type="gramStart"/>
-            <w:r>
-              <w:rPr>
-                <w:spacing w:val="-1"/>
-                <w:sz w:val="20"/>
-                <w:szCs w:val="20"/>
-                <w:lang w:val="fr-FR"/>
-              </w:rPr>
-              <w:t>scoreJoueur</w:t>
-            </w:r>
-            <w:proofErr w:type="spellEnd"/>
-            <w:proofErr w:type="gramEnd"/>
-            <w:r>
-              <w:rPr>
-                <w:spacing w:val="-1"/>
-                <w:sz w:val="20"/>
-                <w:szCs w:val="20"/>
-                <w:lang w:val="fr-FR"/>
-              </w:rPr>
-              <w:t> : 1</w:t>
+            <w:r>
+              <w:rPr>
+                <w:spacing w:val="-1"/>
+                <w:sz w:val="20"/>
+                <w:szCs w:val="20"/>
+                <w:lang w:val="fr-FR"/>
+              </w:rPr>
+              <w:t>scoreJoueur : 1</w:t>
             </w:r>
           </w:p>
           <w:p>
@@ -9211,25 +9011,14 @@
                 <w:lang w:val="fr-FR"/>
               </w:rPr>
             </w:pPr>
-            <w:proofErr w:type="spellStart"/>
-            <w:r>
-              <w:rPr>
-                <w:spacing w:val="-1"/>
-                <w:sz w:val="20"/>
-                <w:szCs w:val="20"/>
-                <w:lang w:val="fr-FR"/>
-              </w:rPr>
-              <w:t>scoreMachine</w:t>
-            </w:r>
-            <w:proofErr w:type="spellEnd"/>
-            <w:r>
-              <w:rPr>
-                <w:spacing w:val="-1"/>
-                <w:sz w:val="20"/>
-                <w:szCs w:val="20"/>
-                <w:lang w:val="fr-FR"/>
-              </w:rPr>
-              <w:t> : 2</w:t>
+            <w:r>
+              <w:rPr>
+                <w:spacing w:val="-1"/>
+                <w:sz w:val="20"/>
+                <w:szCs w:val="20"/>
+                <w:lang w:val="fr-FR"/>
+              </w:rPr>
+              <w:t>scoreMachine : 2</w:t>
             </w:r>
           </w:p>
         </w:tc>
@@ -9250,27 +9039,14 @@
                 <w:lang w:val="fr-FR"/>
               </w:rPr>
             </w:pPr>
-            <w:proofErr w:type="spellStart"/>
-            <w:proofErr w:type="gramStart"/>
-            <w:r>
-              <w:rPr>
-                <w:spacing w:val="-1"/>
-                <w:sz w:val="20"/>
-                <w:szCs w:val="20"/>
-                <w:lang w:val="fr-FR"/>
-              </w:rPr>
-              <w:t>scoreJoueur</w:t>
-            </w:r>
-            <w:proofErr w:type="spellEnd"/>
-            <w:proofErr w:type="gramEnd"/>
-            <w:r>
-              <w:rPr>
-                <w:spacing w:val="-1"/>
-                <w:sz w:val="20"/>
-                <w:szCs w:val="20"/>
-                <w:lang w:val="fr-FR"/>
-              </w:rPr>
-              <w:t> : 1</w:t>
+            <w:r>
+              <w:rPr>
+                <w:spacing w:val="-1"/>
+                <w:sz w:val="20"/>
+                <w:szCs w:val="20"/>
+                <w:lang w:val="fr-FR"/>
+              </w:rPr>
+              <w:t>scoreJoueur : 1</w:t>
             </w:r>
           </w:p>
           <w:p>
@@ -9286,25 +9062,14 @@
                 <w:lang w:val="fr-FR"/>
               </w:rPr>
             </w:pPr>
-            <w:proofErr w:type="spellStart"/>
-            <w:r>
-              <w:rPr>
-                <w:spacing w:val="-1"/>
-                <w:sz w:val="20"/>
-                <w:szCs w:val="20"/>
-                <w:lang w:val="fr-FR"/>
-              </w:rPr>
-              <w:t>scoreMachine</w:t>
-            </w:r>
-            <w:proofErr w:type="spellEnd"/>
-            <w:r>
-              <w:rPr>
-                <w:spacing w:val="-1"/>
-                <w:sz w:val="20"/>
-                <w:szCs w:val="20"/>
-                <w:lang w:val="fr-FR"/>
-              </w:rPr>
-              <w:t> : 2</w:t>
+            <w:r>
+              <w:rPr>
+                <w:spacing w:val="-1"/>
+                <w:sz w:val="20"/>
+                <w:szCs w:val="20"/>
+                <w:lang w:val="fr-FR"/>
+              </w:rPr>
+              <w:t>scoreMachine : 2</w:t>
             </w:r>
           </w:p>
         </w:tc>
@@ -9355,25 +9120,14 @@
                 <w:lang w:val="fr-FR"/>
               </w:rPr>
             </w:pPr>
-            <w:proofErr w:type="spellStart"/>
-            <w:r>
-              <w:rPr>
-                <w:spacing w:val="-1"/>
-                <w:sz w:val="20"/>
-                <w:szCs w:val="20"/>
-                <w:lang w:val="fr-FR"/>
-              </w:rPr>
-              <w:t>initScores</w:t>
-            </w:r>
-            <w:proofErr w:type="spellEnd"/>
-            <w:r>
-              <w:rPr>
-                <w:spacing w:val="-1"/>
-                <w:sz w:val="20"/>
-                <w:szCs w:val="20"/>
-                <w:lang w:val="fr-FR"/>
-              </w:rPr>
-              <w:t>();</w:t>
+            <w:r>
+              <w:rPr>
+                <w:spacing w:val="-1"/>
+                <w:sz w:val="20"/>
+                <w:szCs w:val="20"/>
+                <w:lang w:val="fr-FR"/>
+              </w:rPr>
+              <w:t>initScores();</w:t>
             </w:r>
           </w:p>
         </w:tc>
@@ -9450,25 +9204,14 @@
                 <w:lang w:val="fr-FR"/>
               </w:rPr>
             </w:pPr>
-            <w:proofErr w:type="spellStart"/>
-            <w:r>
-              <w:rPr>
-                <w:spacing w:val="-1"/>
-                <w:sz w:val="20"/>
-                <w:szCs w:val="20"/>
-                <w:lang w:val="fr-FR"/>
-              </w:rPr>
-              <w:t>ScoreJoueur</w:t>
-            </w:r>
-            <w:proofErr w:type="spellEnd"/>
-            <w:r>
-              <w:rPr>
-                <w:spacing w:val="-1"/>
-                <w:sz w:val="20"/>
-                <w:szCs w:val="20"/>
-                <w:lang w:val="fr-FR"/>
-              </w:rPr>
-              <w:t xml:space="preserve"> = 0</w:t>
+            <w:r>
+              <w:rPr>
+                <w:spacing w:val="-1"/>
+                <w:sz w:val="20"/>
+                <w:szCs w:val="20"/>
+                <w:lang w:val="fr-FR"/>
+              </w:rPr>
+              <w:t>ScoreJoueur = 0</w:t>
             </w:r>
           </w:p>
           <w:p>
@@ -9484,25 +9227,14 @@
                 <w:lang w:val="fr-FR"/>
               </w:rPr>
             </w:pPr>
-            <w:proofErr w:type="spellStart"/>
-            <w:r>
-              <w:rPr>
-                <w:spacing w:val="-1"/>
-                <w:sz w:val="20"/>
-                <w:szCs w:val="20"/>
-                <w:lang w:val="fr-FR"/>
-              </w:rPr>
-              <w:t>scoreMachine</w:t>
-            </w:r>
-            <w:proofErr w:type="spellEnd"/>
-            <w:r>
-              <w:rPr>
-                <w:spacing w:val="-1"/>
-                <w:sz w:val="20"/>
-                <w:szCs w:val="20"/>
-                <w:lang w:val="fr-FR"/>
-              </w:rPr>
-              <w:t xml:space="preserve"> = 0</w:t>
+            <w:r>
+              <w:rPr>
+                <w:spacing w:val="-1"/>
+                <w:sz w:val="20"/>
+                <w:szCs w:val="20"/>
+                <w:lang w:val="fr-FR"/>
+              </w:rPr>
+              <w:t>scoreMachine = 0</w:t>
             </w:r>
           </w:p>
         </w:tc>
@@ -9523,27 +9255,14 @@
                 <w:lang w:val="fr-FR"/>
               </w:rPr>
             </w:pPr>
-            <w:proofErr w:type="spellStart"/>
-            <w:proofErr w:type="gramStart"/>
-            <w:r>
-              <w:rPr>
-                <w:spacing w:val="-1"/>
-                <w:sz w:val="20"/>
-                <w:szCs w:val="20"/>
-                <w:lang w:val="fr-FR"/>
-              </w:rPr>
-              <w:t>scoreJoueur</w:t>
-            </w:r>
-            <w:proofErr w:type="spellEnd"/>
-            <w:proofErr w:type="gramEnd"/>
-            <w:r>
-              <w:rPr>
-                <w:spacing w:val="-1"/>
-                <w:sz w:val="20"/>
-                <w:szCs w:val="20"/>
-                <w:lang w:val="fr-FR"/>
-              </w:rPr>
-              <w:t> : 0</w:t>
+            <w:r>
+              <w:rPr>
+                <w:spacing w:val="-1"/>
+                <w:sz w:val="20"/>
+                <w:szCs w:val="20"/>
+                <w:lang w:val="fr-FR"/>
+              </w:rPr>
+              <w:t>scoreJoueur : 0</w:t>
             </w:r>
           </w:p>
           <w:p>
@@ -9559,25 +9278,14 @@
                 <w:lang w:val="fr-FR"/>
               </w:rPr>
             </w:pPr>
-            <w:proofErr w:type="spellStart"/>
-            <w:r>
-              <w:rPr>
-                <w:spacing w:val="-1"/>
-                <w:sz w:val="20"/>
-                <w:szCs w:val="20"/>
-                <w:lang w:val="fr-FR"/>
-              </w:rPr>
-              <w:t>scoreMachine</w:t>
-            </w:r>
-            <w:proofErr w:type="spellEnd"/>
-            <w:r>
-              <w:rPr>
-                <w:spacing w:val="-1"/>
-                <w:sz w:val="20"/>
-                <w:szCs w:val="20"/>
-                <w:lang w:val="fr-FR"/>
-              </w:rPr>
-              <w:t> :0</w:t>
+            <w:r>
+              <w:rPr>
+                <w:spacing w:val="-1"/>
+                <w:sz w:val="20"/>
+                <w:szCs w:val="20"/>
+                <w:lang w:val="fr-FR"/>
+              </w:rPr>
+              <w:t>scoreMachine :0</w:t>
             </w:r>
           </w:p>
         </w:tc>
@@ -9628,8 +9336,6 @@
                 <w:lang w:val="fr-FR"/>
               </w:rPr>
             </w:pPr>
-            <w:proofErr w:type="spellStart"/>
-            <w:proofErr w:type="gramStart"/>
             <w:r>
               <w:rPr>
                 <w:spacing w:val="-1"/>
@@ -9639,7 +9345,6 @@
               </w:rPr>
               <w:t>setCoupJoueur</w:t>
             </w:r>
-            <w:proofErr w:type="spellEnd"/>
             <w:r>
               <w:rPr>
                 <w:spacing w:val="-1"/>
@@ -9649,7 +9354,6 @@
               </w:rPr>
               <w:t>(</w:t>
             </w:r>
-            <w:proofErr w:type="gramEnd"/>
             <w:r>
               <w:rPr>
                 <w:spacing w:val="-1"/>
@@ -9673,25 +9377,14 @@
                 <w:lang w:val="fr-FR"/>
               </w:rPr>
             </w:pPr>
-            <w:proofErr w:type="spellStart"/>
-            <w:r>
-              <w:rPr>
-                <w:spacing w:val="-1"/>
-                <w:sz w:val="20"/>
-                <w:szCs w:val="20"/>
-                <w:lang w:val="fr-FR"/>
-              </w:rPr>
-              <w:t>setCoupMachine</w:t>
-            </w:r>
-            <w:proofErr w:type="spellEnd"/>
-            <w:r>
-              <w:rPr>
-                <w:spacing w:val="-1"/>
-                <w:sz w:val="20"/>
-                <w:szCs w:val="20"/>
-                <w:lang w:val="fr-FR"/>
-              </w:rPr>
-              <w:t>(</w:t>
+            <w:r>
+              <w:rPr>
+                <w:spacing w:val="-1"/>
+                <w:sz w:val="20"/>
+                <w:szCs w:val="20"/>
+                <w:lang w:val="fr-FR"/>
+              </w:rPr>
+              <w:t>setCoupMachine(</w:t>
             </w:r>
             <w:r>
               <w:rPr>
@@ -9749,27 +9442,14 @@
                 <w:lang w:val="fr-FR"/>
               </w:rPr>
             </w:pPr>
-            <w:proofErr w:type="spellStart"/>
-            <w:proofErr w:type="gramStart"/>
-            <w:r>
-              <w:rPr>
-                <w:spacing w:val="-1"/>
-                <w:sz w:val="20"/>
-                <w:szCs w:val="20"/>
-                <w:lang w:val="fr-FR"/>
-              </w:rPr>
-              <w:t>coupJoueur</w:t>
-            </w:r>
-            <w:proofErr w:type="spellEnd"/>
-            <w:proofErr w:type="gramEnd"/>
-            <w:r>
-              <w:rPr>
-                <w:spacing w:val="-1"/>
-                <w:sz w:val="20"/>
-                <w:szCs w:val="20"/>
-                <w:lang w:val="fr-FR"/>
-              </w:rPr>
-              <w:t>= pierre </w:t>
+            <w:r>
+              <w:rPr>
+                <w:spacing w:val="-1"/>
+                <w:sz w:val="20"/>
+                <w:szCs w:val="20"/>
+                <w:lang w:val="fr-FR"/>
+              </w:rPr>
+              <w:t>coupJoueur= pierre </w:t>
             </w:r>
           </w:p>
           <w:p>
@@ -9785,25 +9465,14 @@
                 <w:lang w:val="fr-FR"/>
               </w:rPr>
             </w:pPr>
-            <w:proofErr w:type="spellStart"/>
-            <w:r>
-              <w:rPr>
-                <w:spacing w:val="-1"/>
-                <w:sz w:val="20"/>
-                <w:szCs w:val="20"/>
-                <w:lang w:val="fr-FR"/>
-              </w:rPr>
-              <w:t>coupMachine</w:t>
-            </w:r>
-            <w:proofErr w:type="spellEnd"/>
-            <w:r>
-              <w:rPr>
-                <w:spacing w:val="-1"/>
-                <w:sz w:val="20"/>
-                <w:szCs w:val="20"/>
-                <w:lang w:val="fr-FR"/>
-              </w:rPr>
-              <w:t>= papier </w:t>
+            <w:r>
+              <w:rPr>
+                <w:spacing w:val="-1"/>
+                <w:sz w:val="20"/>
+                <w:szCs w:val="20"/>
+                <w:lang w:val="fr-FR"/>
+              </w:rPr>
+              <w:t>coupMachine= papier </w:t>
             </w:r>
           </w:p>
         </w:tc>
@@ -9824,27 +9493,14 @@
                 <w:lang w:val="fr-FR"/>
               </w:rPr>
             </w:pPr>
-            <w:proofErr w:type="spellStart"/>
-            <w:proofErr w:type="gramStart"/>
-            <w:r>
-              <w:rPr>
-                <w:spacing w:val="-1"/>
-                <w:sz w:val="20"/>
-                <w:szCs w:val="20"/>
-                <w:lang w:val="fr-FR"/>
-              </w:rPr>
-              <w:t>coupJoueur</w:t>
-            </w:r>
-            <w:proofErr w:type="spellEnd"/>
-            <w:proofErr w:type="gramEnd"/>
-            <w:r>
-              <w:rPr>
-                <w:spacing w:val="-1"/>
-                <w:sz w:val="20"/>
-                <w:szCs w:val="20"/>
-                <w:lang w:val="fr-FR"/>
-              </w:rPr>
-              <w:t> : pierre</w:t>
+            <w:r>
+              <w:rPr>
+                <w:spacing w:val="-1"/>
+                <w:sz w:val="20"/>
+                <w:szCs w:val="20"/>
+                <w:lang w:val="fr-FR"/>
+              </w:rPr>
+              <w:t>coupJoueur : pierre</w:t>
             </w:r>
           </w:p>
           <w:p>
@@ -9860,25 +9516,14 @@
                 <w:lang w:val="fr-FR"/>
               </w:rPr>
             </w:pPr>
-            <w:proofErr w:type="spellStart"/>
-            <w:r>
-              <w:rPr>
-                <w:spacing w:val="-1"/>
-                <w:sz w:val="20"/>
-                <w:szCs w:val="20"/>
-                <w:lang w:val="fr-FR"/>
-              </w:rPr>
-              <w:t>coupMachine</w:t>
-            </w:r>
-            <w:proofErr w:type="spellEnd"/>
-            <w:r>
-              <w:rPr>
-                <w:spacing w:val="-1"/>
-                <w:sz w:val="20"/>
-                <w:szCs w:val="20"/>
-                <w:lang w:val="fr-FR"/>
-              </w:rPr>
-              <w:t> : papier</w:t>
+            <w:r>
+              <w:rPr>
+                <w:spacing w:val="-1"/>
+                <w:sz w:val="20"/>
+                <w:szCs w:val="20"/>
+                <w:lang w:val="fr-FR"/>
+              </w:rPr>
+              <w:t>coupMachine : papier</w:t>
             </w:r>
           </w:p>
         </w:tc>
@@ -9899,27 +9544,14 @@
                 <w:lang w:val="fr-FR"/>
               </w:rPr>
             </w:pPr>
-            <w:proofErr w:type="spellStart"/>
-            <w:proofErr w:type="gramStart"/>
-            <w:r>
-              <w:rPr>
-                <w:spacing w:val="-1"/>
-                <w:sz w:val="20"/>
-                <w:szCs w:val="20"/>
-                <w:lang w:val="fr-FR"/>
-              </w:rPr>
-              <w:t>coupJoueur</w:t>
-            </w:r>
-            <w:proofErr w:type="spellEnd"/>
-            <w:proofErr w:type="gramEnd"/>
-            <w:r>
-              <w:rPr>
-                <w:spacing w:val="-1"/>
-                <w:sz w:val="20"/>
-                <w:szCs w:val="20"/>
-                <w:lang w:val="fr-FR"/>
-              </w:rPr>
-              <w:t> : pierre</w:t>
+            <w:r>
+              <w:rPr>
+                <w:spacing w:val="-1"/>
+                <w:sz w:val="20"/>
+                <w:szCs w:val="20"/>
+                <w:lang w:val="fr-FR"/>
+              </w:rPr>
+              <w:t>coupJoueur : pierre</w:t>
             </w:r>
           </w:p>
           <w:p>
@@ -9935,25 +9567,14 @@
                 <w:lang w:val="fr-FR"/>
               </w:rPr>
             </w:pPr>
-            <w:proofErr w:type="spellStart"/>
-            <w:r>
-              <w:rPr>
-                <w:spacing w:val="-1"/>
-                <w:sz w:val="20"/>
-                <w:szCs w:val="20"/>
-                <w:lang w:val="fr-FR"/>
-              </w:rPr>
-              <w:t>coupMachine</w:t>
-            </w:r>
-            <w:proofErr w:type="spellEnd"/>
-            <w:r>
-              <w:rPr>
-                <w:spacing w:val="-1"/>
-                <w:sz w:val="20"/>
-                <w:szCs w:val="20"/>
-                <w:lang w:val="fr-FR"/>
-              </w:rPr>
-              <w:t> : papier</w:t>
+            <w:r>
+              <w:rPr>
+                <w:spacing w:val="-1"/>
+                <w:sz w:val="20"/>
+                <w:szCs w:val="20"/>
+                <w:lang w:val="fr-FR"/>
+              </w:rPr>
+              <w:t>coupMachine : papier</w:t>
             </w:r>
           </w:p>
         </w:tc>
@@ -10004,25 +9625,14 @@
                 <w:lang w:val="fr-FR"/>
               </w:rPr>
             </w:pPr>
-            <w:proofErr w:type="spellStart"/>
-            <w:r>
-              <w:rPr>
-                <w:spacing w:val="-1"/>
-                <w:sz w:val="20"/>
-                <w:szCs w:val="20"/>
-                <w:lang w:val="fr-FR"/>
-              </w:rPr>
-              <w:t>determinerGagnant</w:t>
-            </w:r>
-            <w:proofErr w:type="spellEnd"/>
-            <w:r>
-              <w:rPr>
-                <w:spacing w:val="-1"/>
-                <w:sz w:val="20"/>
-                <w:szCs w:val="20"/>
-                <w:lang w:val="fr-FR"/>
-              </w:rPr>
-              <w:t>()</w:t>
+            <w:r>
+              <w:rPr>
+                <w:spacing w:val="-1"/>
+                <w:sz w:val="20"/>
+                <w:szCs w:val="20"/>
+                <w:lang w:val="fr-FR"/>
+              </w:rPr>
+              <w:t>determinerGagnant()</w:t>
             </w:r>
             <w:r>
               <w:rPr>
@@ -10080,27 +9690,14 @@
                 <w:lang w:val="fr-FR"/>
               </w:rPr>
             </w:pPr>
-            <w:proofErr w:type="spellStart"/>
-            <w:proofErr w:type="gramStart"/>
-            <w:r>
-              <w:rPr>
-                <w:spacing w:val="-1"/>
-                <w:sz w:val="20"/>
-                <w:szCs w:val="20"/>
-                <w:lang w:val="fr-FR"/>
-              </w:rPr>
-              <w:t>coupJoueur</w:t>
-            </w:r>
-            <w:proofErr w:type="spellEnd"/>
-            <w:proofErr w:type="gramEnd"/>
-            <w:r>
-              <w:rPr>
-                <w:spacing w:val="-1"/>
-                <w:sz w:val="20"/>
-                <w:szCs w:val="20"/>
-                <w:lang w:val="fr-FR"/>
-              </w:rPr>
-              <w:t>=pierre</w:t>
+            <w:r>
+              <w:rPr>
+                <w:spacing w:val="-1"/>
+                <w:sz w:val="20"/>
+                <w:szCs w:val="20"/>
+                <w:lang w:val="fr-FR"/>
+              </w:rPr>
+              <w:t>coupJoueur=pierre</w:t>
             </w:r>
           </w:p>
           <w:p>
@@ -10116,25 +9713,14 @@
                 <w:lang w:val="fr-FR"/>
               </w:rPr>
             </w:pPr>
-            <w:proofErr w:type="spellStart"/>
-            <w:r>
-              <w:rPr>
-                <w:spacing w:val="-1"/>
-                <w:sz w:val="20"/>
-                <w:szCs w:val="20"/>
-                <w:lang w:val="fr-FR"/>
-              </w:rPr>
-              <w:t>coupMachine</w:t>
-            </w:r>
-            <w:proofErr w:type="spellEnd"/>
-            <w:r>
-              <w:rPr>
-                <w:spacing w:val="-1"/>
-                <w:sz w:val="20"/>
-                <w:szCs w:val="20"/>
-                <w:lang w:val="fr-FR"/>
-              </w:rPr>
-              <w:t>=ciseau</w:t>
+            <w:r>
+              <w:rPr>
+                <w:spacing w:val="-1"/>
+                <w:sz w:val="20"/>
+                <w:szCs w:val="20"/>
+                <w:lang w:val="fr-FR"/>
+              </w:rPr>
+              <w:t>coupMachine=ciseau</w:t>
             </w:r>
           </w:p>
         </w:tc>
@@ -10155,27 +9741,14 @@
                 <w:lang w:val="fr-FR"/>
               </w:rPr>
             </w:pPr>
-            <w:proofErr w:type="spellStart"/>
-            <w:proofErr w:type="gramStart"/>
-            <w:r>
-              <w:rPr>
-                <w:spacing w:val="-1"/>
-                <w:sz w:val="20"/>
-                <w:szCs w:val="20"/>
-                <w:lang w:val="fr-FR"/>
-              </w:rPr>
-              <w:t>scoreJoueur</w:t>
-            </w:r>
-            <w:proofErr w:type="spellEnd"/>
-            <w:proofErr w:type="gramEnd"/>
-            <w:r>
-              <w:rPr>
-                <w:spacing w:val="-1"/>
-                <w:sz w:val="20"/>
-                <w:szCs w:val="20"/>
-                <w:lang w:val="fr-FR"/>
-              </w:rPr>
-              <w:t>++</w:t>
+            <w:r>
+              <w:rPr>
+                <w:spacing w:val="-1"/>
+                <w:sz w:val="20"/>
+                <w:szCs w:val="20"/>
+                <w:lang w:val="fr-FR"/>
+              </w:rPr>
+              <w:t>scoreJoueur++</w:t>
             </w:r>
           </w:p>
           <w:p>
@@ -10191,25 +9764,14 @@
                 <w:lang w:val="fr-FR"/>
               </w:rPr>
             </w:pPr>
-            <w:proofErr w:type="spellStart"/>
-            <w:r>
-              <w:rPr>
-                <w:spacing w:val="-1"/>
-                <w:sz w:val="20"/>
-                <w:szCs w:val="20"/>
-                <w:lang w:val="fr-FR"/>
-              </w:rPr>
-              <w:t>scoreMachine</w:t>
-            </w:r>
-            <w:proofErr w:type="spellEnd"/>
-            <w:r>
-              <w:rPr>
-                <w:spacing w:val="-1"/>
-                <w:sz w:val="20"/>
-                <w:szCs w:val="20"/>
-                <w:lang w:val="fr-FR"/>
-              </w:rPr>
-              <w:t>==</w:t>
+            <w:r>
+              <w:rPr>
+                <w:spacing w:val="-1"/>
+                <w:sz w:val="20"/>
+                <w:szCs w:val="20"/>
+                <w:lang w:val="fr-FR"/>
+              </w:rPr>
+              <w:t>scoreMachine==</w:t>
             </w:r>
           </w:p>
         </w:tc>
@@ -10230,27 +9792,14 @@
                 <w:lang w:val="fr-FR"/>
               </w:rPr>
             </w:pPr>
-            <w:proofErr w:type="spellStart"/>
-            <w:proofErr w:type="gramStart"/>
-            <w:r>
-              <w:rPr>
-                <w:spacing w:val="-1"/>
-                <w:sz w:val="20"/>
-                <w:szCs w:val="20"/>
-                <w:lang w:val="fr-FR"/>
-              </w:rPr>
-              <w:t>scoreJoueur</w:t>
-            </w:r>
-            <w:proofErr w:type="spellEnd"/>
-            <w:proofErr w:type="gramEnd"/>
-            <w:r>
-              <w:rPr>
-                <w:spacing w:val="-1"/>
-                <w:sz w:val="20"/>
-                <w:szCs w:val="20"/>
-                <w:lang w:val="fr-FR"/>
-              </w:rPr>
-              <w:t>++</w:t>
+            <w:r>
+              <w:rPr>
+                <w:spacing w:val="-1"/>
+                <w:sz w:val="20"/>
+                <w:szCs w:val="20"/>
+                <w:lang w:val="fr-FR"/>
+              </w:rPr>
+              <w:t>scoreJoueur++</w:t>
             </w:r>
           </w:p>
           <w:p>
@@ -10266,25 +9815,14 @@
                 <w:lang w:val="fr-FR"/>
               </w:rPr>
             </w:pPr>
-            <w:proofErr w:type="spellStart"/>
-            <w:r>
-              <w:rPr>
-                <w:spacing w:val="-1"/>
-                <w:sz w:val="20"/>
-                <w:szCs w:val="20"/>
-                <w:lang w:val="fr-FR"/>
-              </w:rPr>
-              <w:t>scoreMachine</w:t>
-            </w:r>
-            <w:proofErr w:type="spellEnd"/>
-            <w:r>
-              <w:rPr>
-                <w:spacing w:val="-1"/>
-                <w:sz w:val="20"/>
-                <w:szCs w:val="20"/>
-                <w:lang w:val="fr-FR"/>
-              </w:rPr>
-              <w:t>==</w:t>
+            <w:r>
+              <w:rPr>
+                <w:spacing w:val="-1"/>
+                <w:sz w:val="20"/>
+                <w:szCs w:val="20"/>
+                <w:lang w:val="fr-FR"/>
+              </w:rPr>
+              <w:t>scoreMachine==</w:t>
             </w:r>
           </w:p>
         </w:tc>
@@ -10621,8 +10159,6 @@
           <w:lang w:val="fr-FR"/>
         </w:rPr>
       </w:pPr>
-      <w:bookmarkStart w:id="4" w:name="_GoBack"/>
-      <w:bookmarkEnd w:id="4"/>
     </w:p>
     <w:p>
       <w:pPr>
@@ -11365,7 +10901,6 @@
                 <w:rFonts w:ascii="Times New Roman" w:eastAsia="Times New Roman" w:hAnsi="Times New Roman" w:cs="Times New Roman"/>
               </w:rPr>
             </w:pPr>
-            <w:proofErr w:type="spellStart"/>
             <w:r>
               <w:rPr>
                 <w:rFonts w:ascii="Times New Roman" w:hAnsi="Times New Roman"/>
@@ -11373,7 +10908,6 @@
               </w:rPr>
               <w:t>nomEtat</w:t>
             </w:r>
-            <w:proofErr w:type="spellEnd"/>
           </w:p>
         </w:tc>
         <w:tc>
@@ -11432,7 +10966,6 @@
                 <w:szCs w:val="20"/>
               </w:rPr>
             </w:pPr>
-            <w:proofErr w:type="spellStart"/>
             <w:r>
               <w:rPr>
                 <w:rFonts w:ascii="Courier New" w:eastAsia="Courier New" w:hAnsi="Courier New" w:cs="Courier New"/>
@@ -11441,7 +10974,6 @@
               </w:rPr>
               <w:t>Ouvert</w:t>
             </w:r>
-            <w:proofErr w:type="spellEnd"/>
           </w:p>
         </w:tc>
         <w:tc>
@@ -11499,34 +11031,14 @@
                 <w:szCs w:val="20"/>
               </w:rPr>
             </w:pPr>
-            <w:proofErr w:type="spellStart"/>
             <w:r>
               <w:rPr>
                 <w:rFonts w:ascii="Courier New" w:eastAsia="Courier New" w:hAnsi="Courier New" w:cs="Courier New"/>
                 <w:sz w:val="20"/>
                 <w:szCs w:val="20"/>
               </w:rPr>
-              <w:t>En</w:t>
-            </w:r>
-            <w:proofErr w:type="spellEnd"/>
-            <w:r>
-              <w:rPr>
-                <w:rFonts w:ascii="Courier New" w:eastAsia="Courier New" w:hAnsi="Courier New" w:cs="Courier New"/>
-                <w:sz w:val="20"/>
-                <w:szCs w:val="20"/>
-              </w:rPr>
-              <w:t xml:space="preserve"> </w:t>
-            </w:r>
-            <w:proofErr w:type="spellStart"/>
-            <w:r>
-              <w:rPr>
-                <w:rFonts w:ascii="Courier New" w:eastAsia="Courier New" w:hAnsi="Courier New" w:cs="Courier New"/>
-                <w:sz w:val="20"/>
-                <w:szCs w:val="20"/>
-              </w:rPr>
-              <w:t>Jeu</w:t>
-            </w:r>
-            <w:proofErr w:type="spellEnd"/>
+              <w:t>En Jeu</w:t>
+            </w:r>
           </w:p>
         </w:tc>
         <w:tc>
@@ -11849,7 +11361,6 @@
                 <w:rFonts w:ascii="Times New Roman" w:eastAsia="Times New Roman" w:hAnsi="Times New Roman" w:cs="Times New Roman"/>
               </w:rPr>
             </w:pPr>
-            <w:proofErr w:type="spellStart"/>
             <w:r>
               <w:rPr>
                 <w:rFonts w:ascii="Times New Roman" w:hAnsi="Times New Roman"/>
@@ -11857,7 +11368,6 @@
               </w:rPr>
               <w:t>nomEvénement</w:t>
             </w:r>
-            <w:proofErr w:type="spellEnd"/>
           </w:p>
         </w:tc>
         <w:tc>
@@ -11921,18 +11431,8 @@
                 <w:sz w:val="20"/>
                 <w:szCs w:val="20"/>
               </w:rPr>
-              <w:t xml:space="preserve">Nouvelle </w:t>
-            </w:r>
-            <w:proofErr w:type="spellStart"/>
-            <w:r>
-              <w:rPr>
-                <w:rFonts w:ascii="Courier New" w:eastAsia="Courier New" w:hAnsi="Courier New" w:cs="Courier New"/>
-                <w:sz w:val="20"/>
-                <w:szCs w:val="20"/>
-              </w:rPr>
-              <w:t>partie</w:t>
-            </w:r>
-            <w:proofErr w:type="spellEnd"/>
+              <w:t>Nouvelle partie</w:t>
+            </w:r>
           </w:p>
         </w:tc>
         <w:tc>
@@ -11996,18 +11496,8 @@
                 <w:sz w:val="20"/>
                 <w:szCs w:val="20"/>
               </w:rPr>
-              <w:t xml:space="preserve">Fin de </w:t>
-            </w:r>
-            <w:proofErr w:type="spellStart"/>
-            <w:r>
-              <w:rPr>
-                <w:rFonts w:ascii="Courier New" w:eastAsia="Courier New" w:hAnsi="Courier New" w:cs="Courier New"/>
-                <w:sz w:val="20"/>
-                <w:szCs w:val="20"/>
-              </w:rPr>
-              <w:t>partie</w:t>
-            </w:r>
-            <w:proofErr w:type="spellEnd"/>
+              <w:t>Fin de partie</w:t>
+            </w:r>
           </w:p>
         </w:tc>
         <w:tc>
@@ -12301,21 +11791,21 @@
           <w:p>
             <w:pPr>
               <w:pStyle w:val="TableParagraph"/>
-              <w:spacing w:before="17"/>
+              <w:ind w:right="1"/>
               <w:jc w:val="center"/>
               <w:rPr>
-                <w:rFonts w:ascii="Courier New" w:eastAsia="Courier New" w:hAnsi="Courier New" w:cs="Courier New"/>
-                <w:sz w:val="20"/>
-                <w:szCs w:val="20"/>
+                <w:rFonts w:ascii="Courier New"/>
+                <w:spacing w:val="-1"/>
+                <w:sz w:val="20"/>
               </w:rPr>
             </w:pPr>
             <w:r>
               <w:rPr>
-                <w:rFonts w:ascii="Courier New" w:eastAsia="Courier New" w:hAnsi="Courier New" w:cs="Courier New"/>
-                <w:sz w:val="20"/>
-                <w:szCs w:val="20"/>
-              </w:rPr>
-              <w:t>Cliquer sur nouvelle</w:t>
+                <w:rFonts w:ascii="Courier New"/>
+                <w:spacing w:val="-1"/>
+                <w:sz w:val="20"/>
+              </w:rPr>
+              <w:t>Lancer le jeu</w:t>
             </w:r>
           </w:p>
           <w:p>
@@ -12329,16 +11819,22 @@
                 <w:sz w:val="20"/>
               </w:rPr>
             </w:pPr>
-            <w:proofErr w:type="spellStart"/>
-            <w:r>
-              <w:rPr>
-                <w:rFonts w:ascii="Courier New" w:eastAsia="Courier New" w:hAnsi="Courier New" w:cs="Courier New"/>
-                <w:sz w:val="20"/>
-                <w:szCs w:val="20"/>
-              </w:rPr>
-              <w:t>partie</w:t>
-            </w:r>
-            <w:proofErr w:type="spellEnd"/>
+            <w:r>
+              <w:rPr>
+                <w:rFonts w:ascii="Courier New"/>
+                <w:spacing w:val="-1"/>
+                <w:sz w:val="20"/>
+              </w:rPr>
+              <w:t xml:space="preserve">du </w:t>
+            </w:r>
+            <w:r>
+              <w:rPr>
+                <w:rFonts w:ascii="Courier New"/>
+                <w:spacing w:val="-1"/>
+                <w:sz w:val="20"/>
+              </w:rPr>
+              <w:t>chifoumi</w:t>
+            </w:r>
           </w:p>
         </w:tc>
         <w:tc>
@@ -12367,7 +11863,7 @@
                 <w:rFonts w:ascii="Times New Roman" w:eastAsia="Times New Roman" w:hAnsi="Times New Roman" w:cs="Times New Roman"/>
                 <w:lang w:val="fr-FR"/>
               </w:rPr>
-              <w:t>L’utilisateur clique sur bouton nouvelle partie</w:t>
+              <w:t>L’utilisateur lance le jeu et la fenêtre se crée…</w:t>
             </w:r>
           </w:p>
         </w:tc>
@@ -12390,15 +11886,22 @@
           <w:p>
             <w:pPr>
               <w:pStyle w:val="TableParagraph"/>
-              <w:spacing w:before="143"/>
-              <w:ind w:right="1"/>
+              <w:spacing w:before="17"/>
               <w:jc w:val="center"/>
               <w:rPr>
-                <w:rFonts w:ascii="Courier New"/>
-                <w:spacing w:val="-1"/>
-                <w:sz w:val="20"/>
+                <w:rFonts w:ascii="Courier New" w:eastAsia="Courier New" w:hAnsi="Courier New" w:cs="Courier New"/>
+                <w:sz w:val="20"/>
+                <w:szCs w:val="20"/>
               </w:rPr>
             </w:pPr>
+            <w:r>
+              <w:rPr>
+                <w:rFonts w:ascii="Courier New" w:eastAsia="Courier New" w:hAnsi="Courier New" w:cs="Courier New"/>
+                <w:sz w:val="20"/>
+                <w:szCs w:val="20"/>
+              </w:rPr>
+              <w:t>Cliquer sur nouvelle</w:t>
+            </w:r>
           </w:p>
           <w:p>
             <w:pPr>
@@ -12414,19 +11917,32 @@
             </w:pPr>
             <w:r>
               <w:rPr>
+                <w:rFonts w:ascii="Courier New" w:eastAsia="Courier New" w:hAnsi="Courier New" w:cs="Courier New"/>
+                <w:sz w:val="20"/>
+                <w:szCs w:val="20"/>
+              </w:rPr>
+              <w:t>partie</w:t>
+            </w:r>
+          </w:p>
+          <w:p>
+            <w:pPr>
+              <w:pStyle w:val="TableParagraph"/>
+              <w:spacing w:before="143"/>
+              <w:ind w:right="1"/>
+              <w:jc w:val="center"/>
+              <w:rPr>
                 <w:rFonts w:ascii="Courier New"/>
                 <w:spacing w:val="-1"/>
                 <w:sz w:val="20"/>
               </w:rPr>
-              <w:t>+</w:t>
-            </w:r>
+            </w:pPr>
             <w:r>
               <w:rPr>
                 <w:rFonts w:ascii="Courier New"/>
                 <w:spacing w:val="-1"/>
                 <w:sz w:val="20"/>
               </w:rPr>
-              <w:t xml:space="preserve">         </w:t>
+              <w:t xml:space="preserve">     </w:t>
             </w:r>
           </w:p>
         </w:tc>
@@ -12451,6 +11967,13 @@
                 <w:lang w:val="fr-FR"/>
               </w:rPr>
             </w:pPr>
+            <w:r>
+              <w:rPr>
+                <w:rFonts w:ascii="Times New Roman" w:eastAsia="Times New Roman" w:hAnsi="Times New Roman" w:cs="Times New Roman"/>
+                <w:lang w:val="fr-FR"/>
+              </w:rPr>
+              <w:t>L’utilisateur clique sur bouton nouvelle partie</w:t>
+            </w:r>
           </w:p>
         </w:tc>
       </w:tr>
@@ -12480,6 +12003,14 @@
                 <w:sz w:val="20"/>
               </w:rPr>
             </w:pPr>
+            <w:r>
+              <w:rPr>
+                <w:rFonts w:ascii="Courier New"/>
+                <w:spacing w:val="-1"/>
+                <w:sz w:val="20"/>
+              </w:rPr>
+              <w:t>Fin de la partie</w:t>
+            </w:r>
           </w:p>
         </w:tc>
         <w:tc>
@@ -12503,6 +12034,108 @@
                 <w:lang w:val="fr-FR"/>
               </w:rPr>
             </w:pPr>
+            <w:r>
+              <w:rPr>
+                <w:rFonts w:ascii="Times New Roman" w:eastAsia="Times New Roman" w:hAnsi="Times New Roman" w:cs="Times New Roman"/>
+                <w:lang w:val="fr-FR"/>
+              </w:rPr>
+              <w:t>L’utilisateur a fini sa partie et le jeu se réinitialise</w:t>
+            </w:r>
+          </w:p>
+        </w:tc>
+      </w:tr>
+      <w:tr>
+        <w:trPr>
+          <w:trHeight w:hRule="exact" w:val="545"/>
+        </w:trPr>
+        <w:tc>
+          <w:tcPr>
+            <w:tcW w:w="2944" w:type="dxa"/>
+            <w:tcBorders>
+              <w:top w:val="single" w:sz="4" w:space="0" w:color="auto"/>
+              <w:left w:val="single" w:sz="4" w:space="0" w:color="auto"/>
+              <w:bottom w:val="single" w:sz="4" w:space="0" w:color="auto"/>
+              <w:right w:val="single" w:sz="4" w:space="0" w:color="auto"/>
+            </w:tcBorders>
+            <w:vAlign w:val="center"/>
+          </w:tcPr>
+          <w:p>
+            <w:pPr>
+              <w:pStyle w:val="TableParagraph"/>
+              <w:ind w:right="1"/>
+              <w:jc w:val="center"/>
+              <w:rPr>
+                <w:rFonts w:ascii="Courier New"/>
+                <w:spacing w:val="-1"/>
+                <w:sz w:val="20"/>
+              </w:rPr>
+            </w:pPr>
+            <w:r>
+              <w:rPr>
+                <w:rFonts w:ascii="Courier New"/>
+                <w:spacing w:val="-1"/>
+                <w:sz w:val="20"/>
+              </w:rPr>
+              <w:t>Fermer le jeu</w:t>
+            </w:r>
+          </w:p>
+          <w:p>
+            <w:pPr>
+              <w:pStyle w:val="TableParagraph"/>
+              <w:ind w:right="1"/>
+              <w:jc w:val="center"/>
+              <w:rPr>
+                <w:rFonts w:ascii="Courier New"/>
+                <w:spacing w:val="-1"/>
+                <w:sz w:val="20"/>
+              </w:rPr>
+            </w:pPr>
+            <w:r>
+              <w:rPr>
+                <w:rFonts w:ascii="Courier New"/>
+                <w:spacing w:val="-1"/>
+                <w:sz w:val="20"/>
+              </w:rPr>
+              <w:t xml:space="preserve">Du </w:t>
+            </w:r>
+            <w:r>
+              <w:rPr>
+                <w:rFonts w:ascii="Courier New"/>
+                <w:spacing w:val="-1"/>
+                <w:sz w:val="20"/>
+              </w:rPr>
+              <w:t>chifoumi</w:t>
+            </w:r>
+          </w:p>
+        </w:tc>
+        <w:tc>
+          <w:tcPr>
+            <w:tcW w:w="6868" w:type="dxa"/>
+            <w:tcBorders>
+              <w:top w:val="single" w:sz="4" w:space="0" w:color="auto"/>
+              <w:left w:val="single" w:sz="4" w:space="0" w:color="auto"/>
+              <w:bottom w:val="single" w:sz="4" w:space="0" w:color="auto"/>
+              <w:right w:val="single" w:sz="4" w:space="0" w:color="auto"/>
+            </w:tcBorders>
+            <w:vAlign w:val="center"/>
+          </w:tcPr>
+          <w:p>
+            <w:pPr>
+              <w:pStyle w:val="TableParagraph"/>
+              <w:spacing w:before="1" w:line="252" w:lineRule="exact"/>
+              <w:ind w:left="63" w:right="139"/>
+              <w:rPr>
+                <w:rFonts w:ascii="Times New Roman" w:eastAsia="Times New Roman" w:hAnsi="Times New Roman" w:cs="Times New Roman"/>
+                <w:lang w:val="fr-FR"/>
+              </w:rPr>
+            </w:pPr>
+            <w:r>
+              <w:rPr>
+                <w:rFonts w:ascii="Times New Roman" w:eastAsia="Times New Roman" w:hAnsi="Times New Roman" w:cs="Times New Roman"/>
+                <w:lang w:val="fr-FR"/>
+              </w:rPr>
+              <w:t xml:space="preserve">L’utilisateur ferme le jeu </w:t>
+            </w:r>
           </w:p>
         </w:tc>
       </w:tr>
@@ -12621,7 +12254,6 @@
         </w:rPr>
         <w:t xml:space="preserve"> </w:t>
       </w:r>
-      <w:proofErr w:type="spellStart"/>
       <w:r>
         <w:rPr>
           <w:rFonts w:ascii="Courier New" w:hAnsi="Courier New"/>
@@ -12632,7 +12264,6 @@
         </w:rPr>
         <w:t>T_EtatsEvenementsJeu</w:t>
       </w:r>
-      <w:proofErr w:type="spellEnd"/>
       <w:r>
         <w:rPr>
           <w:rFonts w:ascii="Courier New" w:hAnsi="Courier New"/>
@@ -12820,7 +12451,6 @@
           <w:lang w:val="fr-FR"/>
         </w:rPr>
       </w:pPr>
-      <w:proofErr w:type="gramStart"/>
       <w:r>
         <w:rPr>
           <w:rFonts w:ascii="Times New Roman" w:eastAsia="Times New Roman" w:hAnsi="Times New Roman" w:cs="Times New Roman"/>
@@ -12828,7 +12458,6 @@
         </w:rPr>
         <w:t>en</w:t>
       </w:r>
-      <w:proofErr w:type="gramEnd"/>
       <w:r>
         <w:rPr>
           <w:rFonts w:ascii="Times New Roman" w:eastAsia="Times New Roman" w:hAnsi="Times New Roman" w:cs="Times New Roman"/>
@@ -12994,7 +12623,6 @@
           <w:lang w:val="fr-FR"/>
         </w:rPr>
       </w:pPr>
-      <w:proofErr w:type="gramStart"/>
       <w:r>
         <w:rPr>
           <w:rFonts w:ascii="Times New Roman" w:hAnsi="Times New Roman"/>
@@ -13002,7 +12630,6 @@
         </w:rPr>
         <w:t>en</w:t>
       </w:r>
-      <w:proofErr w:type="gramEnd"/>
       <w:r>
         <w:rPr>
           <w:rFonts w:ascii="Times New Roman" w:hAnsi="Times New Roman"/>
@@ -13131,7 +12758,7 @@
       </w:tblGrid>
       <w:tr>
         <w:trPr>
-          <w:trHeight w:hRule="exact" w:val="516"/>
+          <w:trHeight w:hRule="exact" w:val="685"/>
         </w:trPr>
         <w:tc>
           <w:tcPr>
@@ -13152,23 +12779,13 @@
                 <w:rFonts w:ascii="Times New Roman" w:eastAsia="Times New Roman" w:hAnsi="Times New Roman" w:cs="Times New Roman"/>
               </w:rPr>
             </w:pPr>
-            <w:proofErr w:type="spellStart"/>
             <w:r>
               <w:rPr>
                 <w:rFonts w:ascii="Times New Roman" w:hAnsi="Times New Roman"/>
                 <w:i/>
                 <w:spacing w:val="-1"/>
               </w:rPr>
-              <w:t>Événement</w:t>
-            </w:r>
-            <w:proofErr w:type="spellEnd"/>
-            <w:r>
-              <w:rPr>
-                <w:rFonts w:ascii="Times New Roman" w:hAnsi="Times New Roman"/>
-                <w:i/>
-                <w:spacing w:val="-1"/>
-              </w:rPr>
-              <w:t xml:space="preserve">  </w:t>
+              <w:t xml:space="preserve">Événement  </w:t>
             </w:r>
             <w:r>
               <w:rPr>
@@ -13187,7 +12804,6 @@
                 <w:rFonts w:ascii="Times New Roman" w:eastAsia="Times New Roman" w:hAnsi="Times New Roman" w:cs="Times New Roman"/>
               </w:rPr>
             </w:pPr>
-            <w:proofErr w:type="spellStart"/>
             <w:r>
               <w:rPr>
                 <w:rFonts w:ascii="Times New Roman"/>
@@ -13195,7 +12811,6 @@
               </w:rPr>
               <w:t>nomEtatJeu</w:t>
             </w:r>
-            <w:proofErr w:type="spellEnd"/>
           </w:p>
         </w:tc>
         <w:tc>
@@ -13217,6 +12832,12 @@
                 <w:rFonts w:ascii="Courier New" w:eastAsia="Courier New" w:hAnsi="Courier New" w:cs="Courier New"/>
               </w:rPr>
             </w:pPr>
+            <w:r>
+              <w:rPr>
+                <w:rFonts w:ascii="Courier New" w:eastAsia="Courier New" w:hAnsi="Courier New" w:cs="Courier New"/>
+              </w:rPr>
+              <w:t>Cliquer sur nouvelle partie</w:t>
+            </w:r>
           </w:p>
         </w:tc>
         <w:tc>
@@ -13239,12 +12860,18 @@
                 <w:rFonts w:ascii="Courier New" w:eastAsia="Courier New" w:hAnsi="Courier New" w:cs="Courier New"/>
               </w:rPr>
             </w:pPr>
+            <w:r>
+              <w:rPr>
+                <w:rFonts w:ascii="Courier New" w:eastAsia="Courier New" w:hAnsi="Courier New" w:cs="Courier New"/>
+              </w:rPr>
+              <w:t>Fin de la partie</w:t>
+            </w:r>
           </w:p>
         </w:tc>
       </w:tr>
       <w:tr>
         <w:trPr>
-          <w:trHeight w:hRule="exact" w:val="240"/>
+          <w:trHeight w:hRule="exact" w:val="608"/>
         </w:trPr>
         <w:tc>
           <w:tcPr>
@@ -13267,6 +12894,14 @@
                 <w:szCs w:val="20"/>
               </w:rPr>
             </w:pPr>
+            <w:r>
+              <w:rPr>
+                <w:rFonts w:ascii="Courier New" w:eastAsia="Courier New" w:hAnsi="Courier New" w:cs="Courier New"/>
+                <w:sz w:val="20"/>
+                <w:szCs w:val="20"/>
+              </w:rPr>
+              <w:t>Ouvert</w:t>
+            </w:r>
           </w:p>
         </w:tc>
         <w:tc>
@@ -13291,6 +12926,14 @@
                 <w:szCs w:val="20"/>
               </w:rPr>
             </w:pPr>
+            <w:r>
+              <w:rPr>
+                <w:rFonts w:ascii="Courier New" w:eastAsia="Courier New" w:hAnsi="Courier New" w:cs="Courier New"/>
+                <w:sz w:val="20"/>
+                <w:szCs w:val="20"/>
+              </w:rPr>
+              <w:t>Faux</w:t>
+            </w:r>
           </w:p>
         </w:tc>
         <w:tc>
@@ -13315,12 +12958,20 @@
                 <w:szCs w:val="20"/>
               </w:rPr>
             </w:pPr>
+            <w:r>
+              <w:rPr>
+                <w:rFonts w:ascii="Times New Roman" w:eastAsia="Times New Roman" w:hAnsi="Times New Roman" w:cs="Times New Roman"/>
+                <w:sz w:val="20"/>
+                <w:szCs w:val="20"/>
+              </w:rPr>
+              <w:t>Vrai</w:t>
+            </w:r>
           </w:p>
         </w:tc>
       </w:tr>
       <w:tr>
         <w:trPr>
-          <w:trHeight w:hRule="exact" w:val="238"/>
+          <w:trHeight w:hRule="exact" w:val="675"/>
         </w:trPr>
         <w:tc>
           <w:tcPr>
@@ -13343,6 +12994,14 @@
                 <w:szCs w:val="20"/>
               </w:rPr>
             </w:pPr>
+            <w:r>
+              <w:rPr>
+                <w:rFonts w:ascii="Courier New" w:eastAsia="Courier New" w:hAnsi="Courier New" w:cs="Courier New"/>
+                <w:sz w:val="20"/>
+                <w:szCs w:val="20"/>
+              </w:rPr>
+              <w:t>En jeu</w:t>
+            </w:r>
           </w:p>
         </w:tc>
         <w:tc>
@@ -13367,6 +13026,14 @@
                 <w:szCs w:val="20"/>
               </w:rPr>
             </w:pPr>
+            <w:r>
+              <w:rPr>
+                <w:rFonts w:ascii="Courier New" w:eastAsia="Courier New" w:hAnsi="Courier New" w:cs="Courier New"/>
+                <w:sz w:val="20"/>
+                <w:szCs w:val="20"/>
+              </w:rPr>
+              <w:t>Vrai</w:t>
+            </w:r>
           </w:p>
         </w:tc>
         <w:tc>
@@ -13391,6 +13058,14 @@
                 <w:szCs w:val="20"/>
               </w:rPr>
             </w:pPr>
+            <w:r>
+              <w:rPr>
+                <w:rFonts w:ascii="Courier New" w:eastAsia="Courier New" w:hAnsi="Courier New" w:cs="Courier New"/>
+                <w:sz w:val="20"/>
+                <w:szCs w:val="20"/>
+              </w:rPr>
+              <w:t>Faux</w:t>
+            </w:r>
           </w:p>
         </w:tc>
       </w:tr>
@@ -13399,7 +13074,7 @@
       <w:pPr>
         <w:pStyle w:val="Lgende"/>
         <w:spacing w:before="120"/>
-        <w:ind w:left="425"/>
+        <w:ind w:firstLine="567"/>
         <w:rPr>
           <w:lang w:val="fr-FR"/>
         </w:rPr>
@@ -13463,398 +13138,6 @@
           <w:lang w:val="fr-FR"/>
         </w:rPr>
       </w:pPr>
-    </w:p>
-    <w:p>
-      <w:pPr>
-        <w:ind w:left="214" w:right="270"/>
-        <w:rPr>
-          <w:rFonts w:ascii="Times New Roman" w:eastAsia="Times New Roman" w:hAnsi="Times New Roman" w:cs="Times New Roman"/>
-          <w:i/>
-          <w:color w:val="2929FF"/>
-          <w:lang w:val="fr-FR"/>
-        </w:rPr>
-      </w:pPr>
-    </w:p>
-    <w:p>
-      <w:pPr>
-        <w:ind w:left="214" w:right="270"/>
-        <w:rPr>
-          <w:rFonts w:ascii="Times New Roman" w:eastAsia="Times New Roman" w:hAnsi="Times New Roman" w:cs="Times New Roman"/>
-          <w:i/>
-          <w:color w:val="2929FF"/>
-          <w:sz w:val="24"/>
-          <w:lang w:val="fr-FR"/>
-        </w:rPr>
-      </w:pPr>
-      <w:r>
-        <w:rPr>
-          <w:rFonts w:ascii="Times New Roman" w:eastAsia="Times New Roman" w:hAnsi="Times New Roman" w:cs="Times New Roman"/>
-          <w:i/>
-          <w:color w:val="2929FF"/>
-          <w:sz w:val="24"/>
-          <w:lang w:val="fr-FR"/>
-        </w:rPr>
-        <w:t>L’intérêt</w:t>
-      </w:r>
-      <w:r>
-        <w:rPr>
-          <w:rFonts w:ascii="Times New Roman" w:eastAsia="Times New Roman" w:hAnsi="Times New Roman" w:cs="Times New Roman"/>
-          <w:i/>
-          <w:color w:val="2929FF"/>
-          <w:spacing w:val="-6"/>
-          <w:sz w:val="24"/>
-          <w:lang w:val="fr-FR"/>
-        </w:rPr>
-        <w:t xml:space="preserve"> </w:t>
-      </w:r>
-      <w:r>
-        <w:rPr>
-          <w:rFonts w:ascii="Times New Roman" w:eastAsia="Times New Roman" w:hAnsi="Times New Roman" w:cs="Times New Roman"/>
-          <w:i/>
-          <w:color w:val="2929FF"/>
-          <w:sz w:val="24"/>
-          <w:lang w:val="fr-FR"/>
-        </w:rPr>
-        <w:t>de</w:t>
-      </w:r>
-      <w:r>
-        <w:rPr>
-          <w:rFonts w:ascii="Times New Roman" w:eastAsia="Times New Roman" w:hAnsi="Times New Roman" w:cs="Times New Roman"/>
-          <w:i/>
-          <w:color w:val="2929FF"/>
-          <w:spacing w:val="-5"/>
-          <w:sz w:val="24"/>
-          <w:lang w:val="fr-FR"/>
-        </w:rPr>
-        <w:t xml:space="preserve"> </w:t>
-      </w:r>
-      <w:r>
-        <w:rPr>
-          <w:rFonts w:ascii="Times New Roman" w:eastAsia="Times New Roman" w:hAnsi="Times New Roman" w:cs="Times New Roman"/>
-          <w:i/>
-          <w:color w:val="2929FF"/>
-          <w:spacing w:val="-1"/>
-          <w:sz w:val="24"/>
-          <w:lang w:val="fr-FR"/>
-        </w:rPr>
-        <w:t>cette</w:t>
-      </w:r>
-      <w:r>
-        <w:rPr>
-          <w:rFonts w:ascii="Times New Roman" w:eastAsia="Times New Roman" w:hAnsi="Times New Roman" w:cs="Times New Roman"/>
-          <w:i/>
-          <w:color w:val="2929FF"/>
-          <w:spacing w:val="-6"/>
-          <w:sz w:val="24"/>
-          <w:lang w:val="fr-FR"/>
-        </w:rPr>
-        <w:t xml:space="preserve"> </w:t>
-      </w:r>
-      <w:r>
-        <w:rPr>
-          <w:rFonts w:ascii="Times New Roman" w:eastAsia="Times New Roman" w:hAnsi="Times New Roman" w:cs="Times New Roman"/>
-          <w:i/>
-          <w:color w:val="2929FF"/>
-          <w:sz w:val="24"/>
-          <w:lang w:val="fr-FR"/>
-        </w:rPr>
-        <w:t>vue</w:t>
-      </w:r>
-      <w:r>
-        <w:rPr>
-          <w:rFonts w:ascii="Times New Roman" w:eastAsia="Times New Roman" w:hAnsi="Times New Roman" w:cs="Times New Roman"/>
-          <w:i/>
-          <w:color w:val="2929FF"/>
-          <w:spacing w:val="-5"/>
-          <w:sz w:val="24"/>
-          <w:lang w:val="fr-FR"/>
-        </w:rPr>
-        <w:t xml:space="preserve"> </w:t>
-      </w:r>
-      <w:r>
-        <w:rPr>
-          <w:rFonts w:ascii="Times New Roman" w:eastAsia="Times New Roman" w:hAnsi="Times New Roman" w:cs="Times New Roman"/>
-          <w:i/>
-          <w:color w:val="2929FF"/>
-          <w:sz w:val="24"/>
-          <w:lang w:val="fr-FR"/>
-        </w:rPr>
-        <w:t>matricielle</w:t>
-      </w:r>
-      <w:r>
-        <w:rPr>
-          <w:rFonts w:ascii="Times New Roman" w:eastAsia="Times New Roman" w:hAnsi="Times New Roman" w:cs="Times New Roman"/>
-          <w:i/>
-          <w:color w:val="2929FF"/>
-          <w:spacing w:val="-6"/>
-          <w:sz w:val="24"/>
-          <w:lang w:val="fr-FR"/>
-        </w:rPr>
-        <w:t xml:space="preserve"> </w:t>
-      </w:r>
-      <w:r>
-        <w:rPr>
-          <w:rFonts w:ascii="Times New Roman" w:eastAsia="Times New Roman" w:hAnsi="Times New Roman" w:cs="Times New Roman"/>
-          <w:i/>
-          <w:color w:val="2929FF"/>
-          <w:sz w:val="24"/>
-          <w:lang w:val="fr-FR"/>
-        </w:rPr>
-        <w:t>est</w:t>
-      </w:r>
-      <w:r>
-        <w:rPr>
-          <w:rFonts w:ascii="Times New Roman" w:eastAsia="Times New Roman" w:hAnsi="Times New Roman" w:cs="Times New Roman"/>
-          <w:i/>
-          <w:color w:val="2929FF"/>
-          <w:spacing w:val="-5"/>
-          <w:sz w:val="24"/>
-          <w:lang w:val="fr-FR"/>
-        </w:rPr>
-        <w:t xml:space="preserve"> </w:t>
-      </w:r>
-      <w:r>
-        <w:rPr>
-          <w:rFonts w:ascii="Times New Roman" w:eastAsia="Times New Roman" w:hAnsi="Times New Roman" w:cs="Times New Roman"/>
-          <w:i/>
-          <w:color w:val="2929FF"/>
-          <w:sz w:val="24"/>
-          <w:lang w:val="fr-FR"/>
-        </w:rPr>
-        <w:t>qu’elle</w:t>
-      </w:r>
-      <w:r>
-        <w:rPr>
-          <w:rFonts w:ascii="Times New Roman" w:eastAsia="Times New Roman" w:hAnsi="Times New Roman" w:cs="Times New Roman"/>
-          <w:i/>
-          <w:color w:val="2929FF"/>
-          <w:spacing w:val="-5"/>
-          <w:sz w:val="24"/>
-          <w:lang w:val="fr-FR"/>
-        </w:rPr>
-        <w:t xml:space="preserve"> </w:t>
-      </w:r>
-      <w:r>
-        <w:rPr>
-          <w:rFonts w:ascii="Times New Roman" w:eastAsia="Times New Roman" w:hAnsi="Times New Roman" w:cs="Times New Roman"/>
-          <w:i/>
-          <w:color w:val="2929FF"/>
-          <w:sz w:val="24"/>
-          <w:lang w:val="fr-FR"/>
-        </w:rPr>
-        <w:t>permet</w:t>
-      </w:r>
-      <w:r>
-        <w:rPr>
-          <w:rFonts w:ascii="Times New Roman" w:eastAsia="Times New Roman" w:hAnsi="Times New Roman" w:cs="Times New Roman"/>
-          <w:i/>
-          <w:color w:val="2929FF"/>
-          <w:spacing w:val="-6"/>
-          <w:sz w:val="24"/>
-          <w:lang w:val="fr-FR"/>
-        </w:rPr>
-        <w:t xml:space="preserve"> </w:t>
-      </w:r>
-      <w:r>
-        <w:rPr>
-          <w:rFonts w:ascii="Times New Roman" w:eastAsia="Times New Roman" w:hAnsi="Times New Roman" w:cs="Times New Roman"/>
-          <w:i/>
-          <w:color w:val="2929FF"/>
-          <w:sz w:val="24"/>
-          <w:lang w:val="fr-FR"/>
-        </w:rPr>
-        <w:t>une</w:t>
-      </w:r>
-      <w:r>
-        <w:rPr>
-          <w:rFonts w:ascii="Times New Roman" w:eastAsia="Times New Roman" w:hAnsi="Times New Roman" w:cs="Times New Roman"/>
-          <w:i/>
-          <w:color w:val="2929FF"/>
-          <w:spacing w:val="-8"/>
-          <w:sz w:val="24"/>
-          <w:lang w:val="fr-FR"/>
-        </w:rPr>
-        <w:t xml:space="preserve"> </w:t>
-      </w:r>
-      <w:r>
-        <w:rPr>
-          <w:rFonts w:ascii="Times New Roman" w:eastAsia="Times New Roman" w:hAnsi="Times New Roman" w:cs="Times New Roman"/>
-          <w:i/>
-          <w:color w:val="2929FF"/>
-          <w:sz w:val="24"/>
-          <w:lang w:val="fr-FR"/>
-        </w:rPr>
-        <w:t>préparation</w:t>
-      </w:r>
-      <w:r>
-        <w:rPr>
-          <w:rFonts w:ascii="Times New Roman" w:eastAsia="Times New Roman" w:hAnsi="Times New Roman" w:cs="Times New Roman"/>
-          <w:i/>
-          <w:color w:val="2929FF"/>
-          <w:spacing w:val="-5"/>
-          <w:sz w:val="24"/>
-          <w:lang w:val="fr-FR"/>
-        </w:rPr>
-        <w:t xml:space="preserve"> </w:t>
-      </w:r>
-      <w:r>
-        <w:rPr>
-          <w:rFonts w:ascii="Times New Roman" w:eastAsia="Times New Roman" w:hAnsi="Times New Roman" w:cs="Times New Roman"/>
-          <w:i/>
-          <w:color w:val="2929FF"/>
-          <w:sz w:val="24"/>
-          <w:lang w:val="fr-FR"/>
-        </w:rPr>
-        <w:t>naturelle</w:t>
-      </w:r>
-      <w:r>
-        <w:rPr>
-          <w:rFonts w:ascii="Times New Roman" w:eastAsia="Times New Roman" w:hAnsi="Times New Roman" w:cs="Times New Roman"/>
-          <w:i/>
-          <w:color w:val="2929FF"/>
-          <w:spacing w:val="-6"/>
-          <w:sz w:val="24"/>
-          <w:lang w:val="fr-FR"/>
-        </w:rPr>
-        <w:t xml:space="preserve"> </w:t>
-      </w:r>
-      <w:r>
-        <w:rPr>
-          <w:rFonts w:ascii="Times New Roman" w:eastAsia="Times New Roman" w:hAnsi="Times New Roman" w:cs="Times New Roman"/>
-          <w:i/>
-          <w:color w:val="2929FF"/>
-          <w:sz w:val="24"/>
-          <w:lang w:val="fr-FR"/>
-        </w:rPr>
-        <w:t>et</w:t>
-      </w:r>
-      <w:r>
-        <w:rPr>
-          <w:rFonts w:ascii="Times New Roman" w:eastAsia="Times New Roman" w:hAnsi="Times New Roman" w:cs="Times New Roman"/>
-          <w:i/>
-          <w:color w:val="2929FF"/>
-          <w:spacing w:val="-5"/>
-          <w:sz w:val="24"/>
-          <w:lang w:val="fr-FR"/>
-        </w:rPr>
-        <w:t xml:space="preserve"> </w:t>
-      </w:r>
-      <w:r>
-        <w:rPr>
-          <w:rFonts w:ascii="Times New Roman" w:eastAsia="Times New Roman" w:hAnsi="Times New Roman" w:cs="Times New Roman"/>
-          <w:i/>
-          <w:color w:val="2929FF"/>
-          <w:sz w:val="24"/>
-          <w:lang w:val="fr-FR"/>
-        </w:rPr>
-        <w:t>aisée</w:t>
-      </w:r>
-      <w:r>
-        <w:rPr>
-          <w:rFonts w:ascii="Times New Roman" w:eastAsia="Times New Roman" w:hAnsi="Times New Roman" w:cs="Times New Roman"/>
-          <w:i/>
-          <w:color w:val="2929FF"/>
-          <w:spacing w:val="-6"/>
-          <w:sz w:val="24"/>
-          <w:lang w:val="fr-FR"/>
-        </w:rPr>
-        <w:t xml:space="preserve"> </w:t>
-      </w:r>
-      <w:r>
-        <w:rPr>
-          <w:rFonts w:ascii="Times New Roman" w:eastAsia="Times New Roman" w:hAnsi="Times New Roman" w:cs="Times New Roman"/>
-          <w:i/>
-          <w:color w:val="2929FF"/>
-          <w:sz w:val="24"/>
-          <w:lang w:val="fr-FR"/>
-        </w:rPr>
-        <w:t>de</w:t>
-      </w:r>
-      <w:r>
-        <w:rPr>
-          <w:rFonts w:ascii="Times New Roman" w:eastAsia="Times New Roman" w:hAnsi="Times New Roman" w:cs="Times New Roman"/>
-          <w:i/>
-          <w:color w:val="2929FF"/>
-          <w:spacing w:val="-5"/>
-          <w:sz w:val="24"/>
-          <w:lang w:val="fr-FR"/>
-        </w:rPr>
-        <w:t xml:space="preserve"> </w:t>
-      </w:r>
-      <w:r>
-        <w:rPr>
-          <w:rFonts w:ascii="Times New Roman" w:eastAsia="Times New Roman" w:hAnsi="Times New Roman" w:cs="Times New Roman"/>
-          <w:i/>
-          <w:color w:val="2929FF"/>
-          <w:sz w:val="24"/>
-          <w:lang w:val="fr-FR"/>
-        </w:rPr>
-        <w:t>l’étape</w:t>
-      </w:r>
-      <w:r>
-        <w:rPr>
-          <w:rFonts w:ascii="Times New Roman" w:eastAsia="Times New Roman" w:hAnsi="Times New Roman" w:cs="Times New Roman"/>
-          <w:i/>
-          <w:color w:val="2929FF"/>
-          <w:spacing w:val="-6"/>
-          <w:sz w:val="24"/>
-          <w:lang w:val="fr-FR"/>
-        </w:rPr>
-        <w:t xml:space="preserve"> </w:t>
-      </w:r>
-      <w:r>
-        <w:rPr>
-          <w:rFonts w:ascii="Times New Roman" w:eastAsia="Times New Roman" w:hAnsi="Times New Roman" w:cs="Times New Roman"/>
-          <w:i/>
-          <w:color w:val="2929FF"/>
-          <w:sz w:val="24"/>
-          <w:lang w:val="fr-FR"/>
-        </w:rPr>
-        <w:t>suivante</w:t>
-      </w:r>
-      <w:r>
-        <w:rPr>
-          <w:rFonts w:ascii="Times New Roman" w:eastAsia="Times New Roman" w:hAnsi="Times New Roman" w:cs="Times New Roman"/>
-          <w:i/>
-          <w:color w:val="2929FF"/>
-          <w:spacing w:val="-5"/>
-          <w:sz w:val="24"/>
-          <w:lang w:val="fr-FR"/>
-        </w:rPr>
-        <w:t xml:space="preserve"> </w:t>
-      </w:r>
-      <w:r>
-        <w:rPr>
-          <w:rFonts w:ascii="Times New Roman" w:eastAsia="Times New Roman" w:hAnsi="Times New Roman" w:cs="Times New Roman"/>
-          <w:i/>
-          <w:color w:val="2929FF"/>
-          <w:sz w:val="24"/>
-          <w:lang w:val="fr-FR"/>
-        </w:rPr>
-        <w:t>de</w:t>
-      </w:r>
-      <w:r>
-        <w:rPr>
-          <w:rFonts w:ascii="Times New Roman" w:eastAsia="Times New Roman" w:hAnsi="Times New Roman" w:cs="Times New Roman"/>
-          <w:i/>
-          <w:color w:val="2929FF"/>
-          <w:spacing w:val="24"/>
-          <w:w w:val="99"/>
-          <w:sz w:val="24"/>
-          <w:lang w:val="fr-FR"/>
-        </w:rPr>
-        <w:t xml:space="preserve"> </w:t>
-      </w:r>
-      <w:r>
-        <w:rPr>
-          <w:rFonts w:ascii="Times New Roman" w:eastAsia="Times New Roman" w:hAnsi="Times New Roman" w:cs="Times New Roman"/>
-          <w:i/>
-          <w:color w:val="2929FF"/>
-          <w:sz w:val="24"/>
-          <w:lang w:val="fr-FR"/>
-        </w:rPr>
-        <w:t>programmation.</w:t>
-      </w:r>
     </w:p>
     <w:p>
       <w:pPr>
@@ -13932,7 +13215,10 @@
           <w:lang w:val="fr-FR"/>
         </w:rPr>
       </w:pPr>
-      <w:r>
+    </w:p>
+    <w:p>
+      <w:pPr>
+        <w:ind w:left="580" w:right="298"/>
         <w:rPr>
           <w:rFonts w:ascii="Times New Roman" w:eastAsia="Times New Roman" w:hAnsi="Times New Roman" w:cs="Times New Roman"/>
           <w:i/>
@@ -13940,10 +13226,48 @@
           <w:sz w:val="24"/>
           <w:lang w:val="fr-FR"/>
         </w:rPr>
-        <w:lastRenderedPageBreak/>
-        <w:t xml:space="preserve">A faire ici : description sommaire des éléments de l’interface, par exemple, avec une copie d’écran sur laquelle sont nommés les variables/objets graphiques et où les </w:t>
-      </w:r>
-      <w:proofErr w:type="spellStart"/>
+      </w:pPr>
+      <w:r>
+        <w:rPr>
+          <w:noProof/>
+          <w:lang w:val="fr-FR" w:eastAsia="fr-FR"/>
+        </w:rPr>
+        <w:drawing>
+          <wp:inline distT="0" distB="0" distL="0" distR="0" wp14:anchorId="56D72AAF" wp14:editId="178D6C45">
+            <wp:extent cx="5391150" cy="5343525"/>
+            <wp:effectExtent l="0" t="0" r="0" b="9525"/>
+            <wp:docPr id="6" name="Image 6"/>
+            <wp:cNvGraphicFramePr>
+              <a:graphicFrameLocks xmlns:a="http://schemas.openxmlformats.org/drawingml/2006/main" noChangeAspect="1"/>
+            </wp:cNvGraphicFramePr>
+            <a:graphic xmlns:a="http://schemas.openxmlformats.org/drawingml/2006/main">
+              <a:graphicData uri="http://schemas.openxmlformats.org/drawingml/2006/picture">
+                <pic:pic xmlns:pic="http://schemas.openxmlformats.org/drawingml/2006/picture">
+                  <pic:nvPicPr>
+                    <pic:cNvPr id="1" name=""/>
+                    <pic:cNvPicPr/>
+                  </pic:nvPicPr>
+                  <pic:blipFill>
+                    <a:blip r:embed="rId15"/>
+                    <a:stretch>
+                      <a:fillRect/>
+                    </a:stretch>
+                  </pic:blipFill>
+                  <pic:spPr>
+                    <a:xfrm>
+                      <a:off x="0" y="0"/>
+                      <a:ext cx="5391150" cy="5343525"/>
+                    </a:xfrm>
+                    <a:prstGeom prst="rect">
+                      <a:avLst/>
+                    </a:prstGeom>
+                  </pic:spPr>
+                </pic:pic>
+              </a:graphicData>
+            </a:graphic>
+          </wp:inline>
+        </w:drawing>
+      </w:r>
       <w:r>
         <w:rPr>
           <w:rFonts w:ascii="Times New Roman" w:eastAsia="Times New Roman" w:hAnsi="Times New Roman" w:cs="Times New Roman"/>
@@ -13952,10 +13276,12 @@
           <w:sz w:val="24"/>
           <w:lang w:val="fr-FR"/>
         </w:rPr>
-        <w:t>layouts</w:t>
-      </w:r>
-      <w:proofErr w:type="spellEnd"/>
-      <w:r>
+        <w:t xml:space="preserve"> </w:t>
+      </w:r>
+    </w:p>
+    <w:p>
+      <w:pPr>
+        <w:ind w:left="580" w:right="298"/>
         <w:rPr>
           <w:rFonts w:ascii="Times New Roman" w:eastAsia="Times New Roman" w:hAnsi="Times New Roman" w:cs="Times New Roman"/>
           <w:i/>
@@ -13963,7 +13289,66 @@
           <w:sz w:val="24"/>
           <w:lang w:val="fr-FR"/>
         </w:rPr>
-        <w:t xml:space="preserve"> sont positionnés et nommés.</w:t>
+      </w:pPr>
+    </w:p>
+    <w:p>
+      <w:pPr>
+        <w:ind w:left="580" w:right="298"/>
+        <w:rPr>
+          <w:rFonts w:ascii="Times New Roman" w:eastAsia="Times New Roman" w:hAnsi="Times New Roman" w:cs="Times New Roman"/>
+          <w:color w:val="000000" w:themeColor="text1"/>
+          <w:sz w:val="24"/>
+          <w:lang w:val="fr-FR"/>
+        </w:rPr>
+      </w:pPr>
+      <w:r>
+        <w:rPr>
+          <w:rFonts w:ascii="Times New Roman" w:eastAsia="Times New Roman" w:hAnsi="Times New Roman" w:cs="Times New Roman"/>
+          <w:color w:val="000000" w:themeColor="text1"/>
+          <w:sz w:val="24"/>
+          <w:lang w:val="fr-FR"/>
+        </w:rPr>
+        <w:t>-Les menus fichier et aide en haut ne sont pas fonctionnels</w:t>
+      </w:r>
+    </w:p>
+    <w:p>
+      <w:pPr>
+        <w:ind w:left="580" w:right="298"/>
+        <w:rPr>
+          <w:rFonts w:ascii="Times New Roman" w:eastAsia="Times New Roman" w:hAnsi="Times New Roman" w:cs="Times New Roman"/>
+          <w:color w:val="000000" w:themeColor="text1"/>
+          <w:sz w:val="24"/>
+          <w:lang w:val="fr-FR"/>
+        </w:rPr>
+      </w:pPr>
+      <w:r>
+        <w:rPr>
+          <w:rFonts w:ascii="Times New Roman" w:eastAsia="Times New Roman" w:hAnsi="Times New Roman" w:cs="Times New Roman"/>
+          <w:color w:val="000000" w:themeColor="text1"/>
+          <w:sz w:val="24"/>
+          <w:lang w:val="fr-FR"/>
+        </w:rPr>
+        <w:t>-Dans la partie supérieure de la fenêtre, on voit d’abord le score joueur et le score machine, juste en dessous, le coup du joueur et le coup de la machine</w:t>
+      </w:r>
+    </w:p>
+    <w:p>
+      <w:pPr>
+        <w:ind w:left="580" w:right="298"/>
+        <w:rPr>
+          <w:rFonts w:ascii="Times New Roman" w:eastAsia="Times New Roman" w:hAnsi="Times New Roman" w:cs="Times New Roman"/>
+          <w:color w:val="000000" w:themeColor="text1"/>
+          <w:sz w:val="24"/>
+          <w:lang w:val="fr-FR"/>
+        </w:rPr>
+      </w:pPr>
+      <w:r>
+        <w:rPr>
+          <w:rFonts w:ascii="Times New Roman" w:eastAsia="Times New Roman" w:hAnsi="Times New Roman" w:cs="Times New Roman"/>
+          <w:color w:val="000000" w:themeColor="text1"/>
+          <w:sz w:val="24"/>
+          <w:lang w:val="fr-FR"/>
+        </w:rPr>
+        <w:t>-Dans la partie Inférieure, le joueur choisit la figure qui correspond au coup qu’il veut jouer en appuyant sur le bouton associé (pour l’instant grisé parce que la partie n’est pas lancée), il doit d’abord cliquer sur le bouton nouvelle partie en bas à droite</w:t>
       </w:r>
     </w:p>
     <w:p>
@@ -14060,151 +13445,6 @@
           <w:lang w:val="fr-FR"/>
         </w:rPr>
       </w:pPr>
-      <w:r>
-        <w:rPr>
-          <w:rFonts w:cs="Times New Roman"/>
-          <w:b w:val="0"/>
-          <w:bCs w:val="0"/>
-          <w:color w:val="2929FF"/>
-          <w:sz w:val="24"/>
-          <w:lang w:val="fr-FR"/>
-        </w:rPr>
-        <w:t xml:space="preserve">A faire : </w:t>
-      </w:r>
-    </w:p>
-    <w:p>
-      <w:pPr>
-        <w:pStyle w:val="Titre3"/>
-        <w:numPr>
-          <w:ilvl w:val="0"/>
-          <w:numId w:val="0"/>
-        </w:numPr>
-        <w:ind w:left="768"/>
-        <w:rPr>
-          <w:rFonts w:cs="Times New Roman"/>
-          <w:b w:val="0"/>
-          <w:bCs w:val="0"/>
-          <w:color w:val="2929FF"/>
-          <w:sz w:val="24"/>
-          <w:lang w:val="fr-FR"/>
-        </w:rPr>
-      </w:pPr>
-      <w:proofErr w:type="gramStart"/>
-      <w:r>
-        <w:rPr>
-          <w:rFonts w:cs="Times New Roman"/>
-          <w:b w:val="0"/>
-          <w:bCs w:val="0"/>
-          <w:color w:val="2929FF"/>
-          <w:sz w:val="24"/>
-          <w:lang w:val="fr-FR"/>
-        </w:rPr>
-        <w:t>lister</w:t>
-      </w:r>
-      <w:proofErr w:type="gramEnd"/>
-      <w:r>
-        <w:rPr>
-          <w:rFonts w:cs="Times New Roman"/>
-          <w:b w:val="0"/>
-          <w:bCs w:val="0"/>
-          <w:color w:val="2929FF"/>
-          <w:sz w:val="24"/>
-          <w:lang w:val="fr-FR"/>
-        </w:rPr>
-        <w:t xml:space="preserve"> les fichiers impliqués dans cette version (répertoire, nom de fichier, rôle de chaque fichier)</w:t>
-      </w:r>
-    </w:p>
-    <w:p>
-      <w:pPr>
-        <w:pStyle w:val="Titre3"/>
-        <w:numPr>
-          <w:ilvl w:val="0"/>
-          <w:numId w:val="0"/>
-        </w:numPr>
-        <w:ind w:left="768"/>
-        <w:rPr>
-          <w:rFonts w:cs="Times New Roman"/>
-          <w:b w:val="0"/>
-          <w:bCs w:val="0"/>
-          <w:color w:val="2929FF"/>
-          <w:sz w:val="24"/>
-          <w:lang w:val="fr-FR"/>
-        </w:rPr>
-      </w:pPr>
-      <w:r>
-        <w:rPr>
-          <w:rFonts w:cs="Times New Roman"/>
-          <w:b w:val="0"/>
-          <w:bCs w:val="0"/>
-          <w:color w:val="2929FF"/>
-          <w:sz w:val="24"/>
-          <w:lang w:val="fr-FR"/>
-        </w:rPr>
-        <w:t>Commenter brièvement les choix important</w:t>
-      </w:r>
-      <w:r>
-        <w:rPr>
-          <w:rFonts w:cs="Times New Roman"/>
-          <w:b w:val="0"/>
-          <w:bCs w:val="0"/>
-          <w:color w:val="2929FF"/>
-          <w:sz w:val="24"/>
-          <w:lang w:val="fr-FR"/>
-        </w:rPr>
-        <w:t>s</w:t>
-      </w:r>
-      <w:r>
-        <w:rPr>
-          <w:rFonts w:cs="Times New Roman"/>
-          <w:b w:val="0"/>
-          <w:bCs w:val="0"/>
-          <w:color w:val="2929FF"/>
-          <w:sz w:val="24"/>
-          <w:lang w:val="fr-FR"/>
-        </w:rPr>
-        <w:t xml:space="preserve"> d’implémentation réalisés, comme par exemple, les </w:t>
-      </w:r>
-      <w:proofErr w:type="spellStart"/>
-      <w:r>
-        <w:rPr>
-          <w:rFonts w:cs="Times New Roman"/>
-          <w:b w:val="0"/>
-          <w:bCs w:val="0"/>
-          <w:color w:val="2929FF"/>
-          <w:sz w:val="24"/>
-          <w:lang w:val="fr-FR"/>
-        </w:rPr>
-        <w:t>signals</w:t>
-      </w:r>
-      <w:proofErr w:type="spellEnd"/>
-      <w:r>
-        <w:rPr>
-          <w:rFonts w:cs="Times New Roman"/>
-          <w:b w:val="0"/>
-          <w:bCs w:val="0"/>
-          <w:color w:val="2929FF"/>
-          <w:sz w:val="24"/>
-          <w:lang w:val="fr-FR"/>
-        </w:rPr>
-        <w:t>/slots</w:t>
-      </w:r>
-    </w:p>
-    <w:p>
-      <w:pPr>
-        <w:pStyle w:val="Titre3"/>
-        <w:numPr>
-          <w:ilvl w:val="0"/>
-          <w:numId w:val="0"/>
-        </w:numPr>
-        <w:rPr>
-          <w:rFonts w:cs="Times New Roman"/>
-          <w:b w:val="0"/>
-          <w:bCs w:val="0"/>
-          <w:color w:val="2929FF"/>
-          <w:sz w:val="32"/>
-          <w:lang w:val="fr-FR"/>
-        </w:rPr>
-      </w:pPr>
     </w:p>
     <w:p>
       <w:pPr>
@@ -14215,9 +13455,47 @@
         </w:numPr>
         <w:ind w:left="720" w:hanging="720"/>
         <w:rPr>
-          <w:lang w:val="fr-FR"/>
-        </w:rPr>
-      </w:pPr>
+          <w:rFonts w:cs="Times New Roman"/>
+          <w:b w:val="0"/>
+          <w:bCs w:val="0"/>
+          <w:i w:val="0"/>
+          <w:sz w:val="24"/>
+          <w:lang w:val="fr-FR"/>
+        </w:rPr>
+      </w:pPr>
+      <w:r>
+        <w:rPr>
+          <w:rFonts w:cs="Times New Roman"/>
+          <w:b w:val="0"/>
+          <w:bCs w:val="0"/>
+          <w:i w:val="0"/>
+          <w:sz w:val="24"/>
+          <w:lang w:val="fr-FR"/>
+        </w:rPr>
+        <w:t>Mon</w:t>
+      </w:r>
+      <w:r>
+        <w:rPr>
+          <w:rFonts w:cs="Times New Roman"/>
+          <w:b w:val="0"/>
+          <w:bCs w:val="0"/>
+          <w:i w:val="0"/>
+          <w:sz w:val="24"/>
+          <w:lang w:val="fr-FR"/>
+        </w:rPr>
+        <w:t>Chifoumi</w:t>
+      </w:r>
+      <w:r>
+        <w:rPr>
+          <w:rFonts w:cs="Times New Roman"/>
+          <w:b w:val="0"/>
+          <w:bCs w:val="0"/>
+          <w:i w:val="0"/>
+          <w:sz w:val="24"/>
+          <w:lang w:val="fr-FR"/>
+        </w:rPr>
+        <w:t> :</w:t>
+      </w:r>
     </w:p>
     <w:p>
       <w:pPr>
@@ -14228,14 +13506,66 @@
         </w:numPr>
         <w:ind w:left="720" w:hanging="720"/>
         <w:rPr>
-          <w:lang w:val="fr-FR"/>
-        </w:rPr>
-      </w:pPr>
-      <w:r>
-        <w:rPr>
-          <w:lang w:val="fr-FR"/>
-        </w:rPr>
-        <w:t xml:space="preserve">8.2 Test </w:t>
+          <w:rFonts w:cs="Times New Roman"/>
+          <w:b w:val="0"/>
+          <w:bCs w:val="0"/>
+          <w:sz w:val="24"/>
+          <w:lang w:val="fr-FR"/>
+        </w:rPr>
+      </w:pPr>
+      <w:r>
+        <w:rPr>
+          <w:rFonts w:cs="Times New Roman"/>
+          <w:b w:val="0"/>
+          <w:bCs w:val="0"/>
+          <w:i w:val="0"/>
+          <w:sz w:val="24"/>
+          <w:lang w:val="fr-FR"/>
+        </w:rPr>
+        <w:tab/>
+      </w:r>
+      <w:r>
+        <w:rPr>
+          <w:rFonts w:cs="Times New Roman"/>
+          <w:b w:val="0"/>
+          <w:bCs w:val="0"/>
+          <w:i w:val="0"/>
+          <w:sz w:val="24"/>
+          <w:lang w:val="fr-FR"/>
+        </w:rPr>
+        <w:t>chifoumi</w:t>
+      </w:r>
+      <w:r>
+        <w:rPr>
+          <w:rFonts w:cs="Times New Roman"/>
+          <w:b w:val="0"/>
+          <w:bCs w:val="0"/>
+          <w:i w:val="0"/>
+          <w:sz w:val="24"/>
+          <w:lang w:val="fr-FR"/>
+        </w:rPr>
+        <w:t>.cpp</w:t>
+      </w:r>
+      <w:r>
+        <w:rPr>
+          <w:rFonts w:cs="Times New Roman"/>
+          <w:b w:val="0"/>
+          <w:bCs w:val="0"/>
+          <w:i w:val="0"/>
+          <w:sz w:val="24"/>
+          <w:lang w:val="fr-FR"/>
+        </w:rPr>
+        <w:t xml:space="preserve"> : </w:t>
+      </w:r>
+      <w:r>
+        <w:rPr>
+          <w:rFonts w:cs="Times New Roman"/>
+          <w:b w:val="0"/>
+          <w:bCs w:val="0"/>
+          <w:sz w:val="24"/>
+          <w:lang w:val="fr-FR"/>
+        </w:rPr>
+        <w:t>Définition des méthodes de la classe chifoumi.</w:t>
       </w:r>
     </w:p>
     <w:p>
@@ -14250,7 +13580,6 @@
           <w:rFonts w:cs="Times New Roman"/>
           <w:b w:val="0"/>
           <w:bCs w:val="0"/>
-          <w:color w:val="2929FF"/>
           <w:sz w:val="24"/>
           <w:lang w:val="fr-FR"/>
         </w:rPr>
@@ -14260,11 +13589,54 @@
           <w:rFonts w:cs="Times New Roman"/>
           <w:b w:val="0"/>
           <w:bCs w:val="0"/>
-          <w:color w:val="2929FF"/>
+          <w:i w:val="0"/>
           <w:sz w:val="24"/>
           <w:lang w:val="fr-FR"/>
         </w:rPr>
-        <w:t xml:space="preserve">A faire : </w:t>
+        <w:tab/>
+      </w:r>
+      <w:r>
+        <w:rPr>
+          <w:rFonts w:cs="Times New Roman"/>
+          <w:b w:val="0"/>
+          <w:bCs w:val="0"/>
+          <w:i w:val="0"/>
+          <w:sz w:val="24"/>
+          <w:lang w:val="fr-FR"/>
+        </w:rPr>
+        <w:t>chifoumi</w:t>
+      </w:r>
+      <w:r>
+        <w:rPr>
+          <w:rFonts w:cs="Times New Roman"/>
+          <w:b w:val="0"/>
+          <w:bCs w:val="0"/>
+          <w:i w:val="0"/>
+          <w:sz w:val="24"/>
+          <w:lang w:val="fr-FR"/>
+        </w:rPr>
+        <w:t>.h</w:t>
+      </w:r>
+      <w:r>
+        <w:rPr>
+          <w:rFonts w:cs="Times New Roman"/>
+          <w:b w:val="0"/>
+          <w:bCs w:val="0"/>
+          <w:i w:val="0"/>
+          <w:sz w:val="24"/>
+          <w:lang w:val="fr-FR"/>
+        </w:rPr>
+        <w:t xml:space="preserve"> : </w:t>
+      </w:r>
+      <w:r>
+        <w:rPr>
+          <w:rFonts w:cs="Times New Roman"/>
+          <w:b w:val="0"/>
+          <w:bCs w:val="0"/>
+          <w:sz w:val="24"/>
+          <w:lang w:val="fr-FR"/>
+        </w:rPr>
+        <w:t>Déclaration de la classe chifoumi et toutes ses méthodes.</w:t>
       </w:r>
     </w:p>
     <w:p>
@@ -14274,12 +13646,12 @@
           <w:ilvl w:val="0"/>
           <w:numId w:val="0"/>
         </w:numPr>
-        <w:ind w:left="768"/>
+        <w:ind w:left="720" w:hanging="720"/>
         <w:rPr>
           <w:rFonts w:cs="Times New Roman"/>
           <w:b w:val="0"/>
           <w:bCs w:val="0"/>
-          <w:color w:val="2929FF"/>
+          <w:i w:val="0"/>
           <w:sz w:val="24"/>
           <w:lang w:val="fr-FR"/>
         </w:rPr>
@@ -14289,22 +13661,54 @@
           <w:rFonts w:cs="Times New Roman"/>
           <w:b w:val="0"/>
           <w:bCs w:val="0"/>
-          <w:color w:val="2929FF"/>
+          <w:i w:val="0"/>
           <w:sz w:val="24"/>
           <w:lang w:val="fr-FR"/>
         </w:rPr>
-        <w:t>Décrire les tests prévus / réalisés pour montrer</w:t>
+        <w:tab/>
       </w:r>
       <w:r>
         <w:rPr>
           <w:rFonts w:cs="Times New Roman"/>
           <w:b w:val="0"/>
           <w:bCs w:val="0"/>
-          <w:color w:val="2929FF"/>
+          <w:i w:val="0"/>
           <w:sz w:val="24"/>
           <w:lang w:val="fr-FR"/>
         </w:rPr>
-        <w:t> :</w:t>
+        <w:t>chifoumi</w:t>
+      </w:r>
+      <w:r>
+        <w:rPr>
+          <w:rFonts w:cs="Times New Roman"/>
+          <w:b w:val="0"/>
+          <w:bCs w:val="0"/>
+          <w:i w:val="0"/>
+          <w:sz w:val="24"/>
+          <w:lang w:val="fr-FR"/>
+        </w:rPr>
+        <w:t>vue.cpp</w:t>
+      </w:r>
+      <w:r>
+        <w:rPr>
+          <w:rFonts w:cs="Times New Roman"/>
+          <w:b w:val="0"/>
+          <w:bCs w:val="0"/>
+          <w:i w:val="0"/>
+          <w:sz w:val="24"/>
+          <w:lang w:val="fr-FR"/>
+        </w:rPr>
+        <w:t xml:space="preserve"> : </w:t>
+      </w:r>
+      <w:r>
+        <w:rPr>
+          <w:rFonts w:cs="Times New Roman"/>
+          <w:b w:val="0"/>
+          <w:bCs w:val="0"/>
+          <w:sz w:val="24"/>
+          <w:lang w:val="fr-FR"/>
+        </w:rPr>
+        <w:t>Définition des méthodes de la classe chifoumivue et connection boutons-slots</w:t>
       </w:r>
     </w:p>
     <w:p>
@@ -14312,13 +13716,13 @@
         <w:pStyle w:val="Titre3"/>
         <w:numPr>
           <w:ilvl w:val="0"/>
-          <w:numId w:val="6"/>
+          <w:numId w:val="0"/>
         </w:numPr>
+        <w:ind w:left="720" w:hanging="720"/>
         <w:rPr>
           <w:rFonts w:cs="Times New Roman"/>
           <w:b w:val="0"/>
           <w:bCs w:val="0"/>
-          <w:color w:val="2929FF"/>
           <w:sz w:val="24"/>
           <w:lang w:val="fr-FR"/>
         </w:rPr>
@@ -14328,11 +13732,65 @@
           <w:rFonts w:cs="Times New Roman"/>
           <w:b w:val="0"/>
           <w:bCs w:val="0"/>
-          <w:color w:val="2929FF"/>
+          <w:i w:val="0"/>
           <w:sz w:val="24"/>
           <w:lang w:val="fr-FR"/>
         </w:rPr>
-        <w:t>Le comportement fonctionnel du programme</w:t>
+        <w:tab/>
+      </w:r>
+      <w:r>
+        <w:rPr>
+          <w:rFonts w:cs="Times New Roman"/>
+          <w:b w:val="0"/>
+          <w:bCs w:val="0"/>
+          <w:i w:val="0"/>
+          <w:sz w:val="24"/>
+          <w:lang w:val="fr-FR"/>
+        </w:rPr>
+        <w:t>chifoumi</w:t>
+      </w:r>
+      <w:r>
+        <w:rPr>
+          <w:rFonts w:cs="Times New Roman"/>
+          <w:b w:val="0"/>
+          <w:bCs w:val="0"/>
+          <w:i w:val="0"/>
+          <w:sz w:val="24"/>
+          <w:lang w:val="fr-FR"/>
+        </w:rPr>
+        <w:t>vue.h</w:t>
+      </w:r>
+      <w:r>
+        <w:rPr>
+          <w:rFonts w:cs="Times New Roman"/>
+          <w:b w:val="0"/>
+          <w:bCs w:val="0"/>
+          <w:i w:val="0"/>
+          <w:sz w:val="24"/>
+          <w:lang w:val="fr-FR"/>
+        </w:rPr>
+        <w:t xml:space="preserve"> : </w:t>
+      </w:r>
+      <w:r>
+        <w:rPr>
+          <w:rFonts w:cs="Times New Roman"/>
+          <w:b w:val="0"/>
+          <w:bCs w:val="0"/>
+          <w:sz w:val="24"/>
+          <w:lang w:val="fr-FR"/>
+        </w:rPr>
+        <w:t xml:space="preserve">Déclaration de la classe chifoumivue et toutes ses méthodes (ce fichier fera le </w:t>
+      </w:r>
+      <w:r>
+        <w:rPr>
+          <w:rFonts w:cs="Times New Roman"/>
+          <w:b w:val="0"/>
+          <w:bCs w:val="0"/>
+          <w:sz w:val="24"/>
+          <w:lang w:val="fr-FR"/>
+        </w:rPr>
+        <w:lastRenderedPageBreak/>
+        <w:t>lien avec l’ui)</w:t>
       </w:r>
     </w:p>
     <w:p>
@@ -14340,13 +13798,13 @@
         <w:pStyle w:val="Titre3"/>
         <w:numPr>
           <w:ilvl w:val="0"/>
-          <w:numId w:val="6"/>
+          <w:numId w:val="0"/>
         </w:numPr>
+        <w:ind w:left="720" w:hanging="720"/>
         <w:rPr>
           <w:rFonts w:cs="Times New Roman"/>
           <w:b w:val="0"/>
           <w:bCs w:val="0"/>
-          <w:color w:val="2929FF"/>
           <w:sz w:val="24"/>
           <w:lang w:val="fr-FR"/>
         </w:rPr>
@@ -14356,13 +13814,1334 @@
           <w:rFonts w:cs="Times New Roman"/>
           <w:b w:val="0"/>
           <w:bCs w:val="0"/>
-          <w:color w:val="2929FF"/>
+          <w:i w:val="0"/>
           <w:sz w:val="24"/>
           <w:lang w:val="fr-FR"/>
         </w:rPr>
-        <w:t xml:space="preserve">Le comportement de l’interface non lié aux aspects fonctionnels du programme </w:t>
-      </w:r>
-    </w:p>
+        <w:tab/>
+      </w:r>
+      <w:r>
+        <w:rPr>
+          <w:rFonts w:cs="Times New Roman"/>
+          <w:b w:val="0"/>
+          <w:bCs w:val="0"/>
+          <w:i w:val="0"/>
+          <w:sz w:val="24"/>
+          <w:lang w:val="fr-FR"/>
+        </w:rPr>
+        <w:t>chifoumi</w:t>
+      </w:r>
+      <w:r>
+        <w:rPr>
+          <w:rFonts w:cs="Times New Roman"/>
+          <w:b w:val="0"/>
+          <w:bCs w:val="0"/>
+          <w:i w:val="0"/>
+          <w:sz w:val="24"/>
+          <w:lang w:val="fr-FR"/>
+        </w:rPr>
+        <w:t>vue.ui</w:t>
+      </w:r>
+      <w:r>
+        <w:rPr>
+          <w:rFonts w:cs="Times New Roman"/>
+          <w:b w:val="0"/>
+          <w:bCs w:val="0"/>
+          <w:i w:val="0"/>
+          <w:sz w:val="24"/>
+          <w:lang w:val="fr-FR"/>
+        </w:rPr>
+        <w:t xml:space="preserve"> : </w:t>
+      </w:r>
+      <w:r>
+        <w:rPr>
+          <w:rFonts w:cs="Times New Roman"/>
+          <w:b w:val="0"/>
+          <w:bCs w:val="0"/>
+          <w:sz w:val="24"/>
+          <w:lang w:val="fr-FR"/>
+        </w:rPr>
+        <w:t>Interface de la fenêtre principale</w:t>
+      </w:r>
+    </w:p>
+    <w:p>
+      <w:pPr>
+        <w:pStyle w:val="Titre3"/>
+        <w:numPr>
+          <w:ilvl w:val="0"/>
+          <w:numId w:val="0"/>
+        </w:numPr>
+        <w:ind w:left="720" w:hanging="720"/>
+        <w:rPr>
+          <w:rFonts w:cs="Times New Roman"/>
+          <w:b w:val="0"/>
+          <w:bCs w:val="0"/>
+          <w:sz w:val="24"/>
+          <w:lang w:val="fr-FR"/>
+        </w:rPr>
+      </w:pPr>
+      <w:r>
+        <w:rPr>
+          <w:rFonts w:cs="Times New Roman"/>
+          <w:b w:val="0"/>
+          <w:bCs w:val="0"/>
+          <w:i w:val="0"/>
+          <w:sz w:val="24"/>
+          <w:lang w:val="fr-FR"/>
+        </w:rPr>
+        <w:tab/>
+        <w:t xml:space="preserve">main.cpp : </w:t>
+      </w:r>
+      <w:r>
+        <w:rPr>
+          <w:rFonts w:cs="Times New Roman"/>
+          <w:b w:val="0"/>
+          <w:bCs w:val="0"/>
+          <w:sz w:val="24"/>
+          <w:lang w:val="fr-FR"/>
+        </w:rPr>
+        <w:t>prépare et affiche la fenêtre principale</w:t>
+      </w:r>
+    </w:p>
+    <w:p>
+      <w:pPr>
+        <w:pStyle w:val="Titre3"/>
+        <w:numPr>
+          <w:ilvl w:val="0"/>
+          <w:numId w:val="0"/>
+        </w:numPr>
+        <w:ind w:left="720" w:hanging="720"/>
+        <w:rPr>
+          <w:rFonts w:cs="Times New Roman"/>
+          <w:b w:val="0"/>
+          <w:bCs w:val="0"/>
+          <w:sz w:val="24"/>
+          <w:lang w:val="fr-FR"/>
+        </w:rPr>
+      </w:pPr>
+      <w:r>
+        <w:rPr>
+          <w:rFonts w:cs="Times New Roman"/>
+          <w:b w:val="0"/>
+          <w:bCs w:val="0"/>
+          <w:i w:val="0"/>
+          <w:sz w:val="24"/>
+          <w:lang w:val="fr-FR"/>
+        </w:rPr>
+        <w:tab/>
+        <w:t>Mon</w:t>
+      </w:r>
+      <w:r>
+        <w:rPr>
+          <w:rFonts w:cs="Times New Roman"/>
+          <w:b w:val="0"/>
+          <w:bCs w:val="0"/>
+          <w:i w:val="0"/>
+          <w:sz w:val="24"/>
+          <w:lang w:val="fr-FR"/>
+        </w:rPr>
+        <w:t>Chifoumi</w:t>
+      </w:r>
+      <w:r>
+        <w:rPr>
+          <w:rFonts w:cs="Times New Roman"/>
+          <w:b w:val="0"/>
+          <w:bCs w:val="0"/>
+          <w:i w:val="0"/>
+          <w:sz w:val="24"/>
+          <w:lang w:val="fr-FR"/>
+        </w:rPr>
+        <w:t>.pro</w:t>
+      </w:r>
+      <w:r>
+        <w:rPr>
+          <w:rFonts w:cs="Times New Roman"/>
+          <w:b w:val="0"/>
+          <w:bCs w:val="0"/>
+          <w:i w:val="0"/>
+          <w:sz w:val="24"/>
+          <w:lang w:val="fr-FR"/>
+        </w:rPr>
+        <w:t xml:space="preserve"> : </w:t>
+      </w:r>
+      <w:r>
+        <w:rPr>
+          <w:rFonts w:cs="Times New Roman"/>
+          <w:b w:val="0"/>
+          <w:bCs w:val="0"/>
+          <w:sz w:val="24"/>
+          <w:lang w:val="fr-FR"/>
+        </w:rPr>
+        <w:t>Fichier de configuration</w:t>
+      </w:r>
+    </w:p>
+    <w:p>
+      <w:pPr>
+        <w:pStyle w:val="Titre3"/>
+        <w:numPr>
+          <w:ilvl w:val="0"/>
+          <w:numId w:val="0"/>
+        </w:numPr>
+        <w:ind w:left="720" w:hanging="720"/>
+        <w:rPr>
+          <w:rFonts w:cs="Times New Roman"/>
+          <w:b w:val="0"/>
+          <w:bCs w:val="0"/>
+          <w:i w:val="0"/>
+          <w:sz w:val="24"/>
+          <w:lang w:val="fr-FR"/>
+        </w:rPr>
+      </w:pPr>
+    </w:p>
+    <w:p>
+      <w:pPr>
+        <w:pStyle w:val="Titre3"/>
+        <w:numPr>
+          <w:ilvl w:val="0"/>
+          <w:numId w:val="0"/>
+        </w:numPr>
+        <w:ind w:left="720" w:hanging="720"/>
+        <w:rPr>
+          <w:rFonts w:cs="Times New Roman"/>
+          <w:b w:val="0"/>
+          <w:bCs w:val="0"/>
+          <w:i w:val="0"/>
+          <w:sz w:val="24"/>
+          <w:lang w:val="fr-FR"/>
+        </w:rPr>
+      </w:pPr>
+      <w:r>
+        <w:rPr>
+          <w:rFonts w:cs="Times New Roman"/>
+          <w:b w:val="0"/>
+          <w:bCs w:val="0"/>
+          <w:i w:val="0"/>
+          <w:sz w:val="24"/>
+          <w:lang w:val="fr-FR"/>
+        </w:rPr>
+        <w:t>Images :</w:t>
+      </w:r>
+    </w:p>
+    <w:p>
+      <w:pPr>
+        <w:pStyle w:val="Titre3"/>
+        <w:numPr>
+          <w:ilvl w:val="0"/>
+          <w:numId w:val="0"/>
+        </w:numPr>
+        <w:ind w:left="720" w:hanging="720"/>
+        <w:rPr>
+          <w:rFonts w:cs="Times New Roman"/>
+          <w:b w:val="0"/>
+          <w:bCs w:val="0"/>
+          <w:i w:val="0"/>
+          <w:sz w:val="24"/>
+          <w:lang w:val="fr-FR"/>
+        </w:rPr>
+      </w:pPr>
+      <w:r>
+        <w:rPr>
+          <w:rFonts w:cs="Times New Roman"/>
+          <w:b w:val="0"/>
+          <w:bCs w:val="0"/>
+          <w:i w:val="0"/>
+          <w:sz w:val="24"/>
+          <w:lang w:val="fr-FR"/>
+        </w:rPr>
+        <w:tab/>
+        <w:t>(Toutes les images de pierre/papier/ciseaux)</w:t>
+      </w:r>
+    </w:p>
+    <w:p>
+      <w:pPr>
+        <w:pStyle w:val="Titre3"/>
+        <w:numPr>
+          <w:ilvl w:val="0"/>
+          <w:numId w:val="0"/>
+        </w:numPr>
+        <w:ind w:left="720" w:hanging="720"/>
+        <w:rPr>
+          <w:rFonts w:cs="Times New Roman"/>
+          <w:b w:val="0"/>
+          <w:bCs w:val="0"/>
+          <w:i w:val="0"/>
+          <w:sz w:val="24"/>
+          <w:lang w:val="fr-FR"/>
+        </w:rPr>
+      </w:pPr>
+    </w:p>
+    <w:p>
+      <w:pPr>
+        <w:pStyle w:val="Titre3"/>
+        <w:numPr>
+          <w:ilvl w:val="0"/>
+          <w:numId w:val="0"/>
+        </w:numPr>
+        <w:ind w:left="720" w:hanging="720"/>
+        <w:rPr>
+          <w:rFonts w:cs="Times New Roman"/>
+          <w:b w:val="0"/>
+          <w:bCs w:val="0"/>
+          <w:sz w:val="24"/>
+          <w:lang w:val="fr-FR"/>
+        </w:rPr>
+      </w:pPr>
+      <w:r>
+        <w:rPr>
+          <w:rFonts w:cs="Times New Roman"/>
+          <w:b w:val="0"/>
+          <w:bCs w:val="0"/>
+          <w:i w:val="0"/>
+          <w:sz w:val="24"/>
+          <w:lang w:val="fr-FR"/>
+        </w:rPr>
+        <w:t>chifoumi_dossierAnalyseConceptionACompléter_v2</w:t>
+      </w:r>
+      <w:r>
+        <w:rPr>
+          <w:rFonts w:cs="Times New Roman"/>
+          <w:b w:val="0"/>
+          <w:bCs w:val="0"/>
+          <w:i w:val="0"/>
+          <w:sz w:val="24"/>
+          <w:lang w:val="fr-FR"/>
+        </w:rPr>
+        <w:t>.docx</w:t>
+      </w:r>
+      <w:r>
+        <w:rPr>
+          <w:rFonts w:cs="Times New Roman"/>
+          <w:b w:val="0"/>
+          <w:bCs w:val="0"/>
+          <w:i w:val="0"/>
+          <w:sz w:val="24"/>
+          <w:lang w:val="fr-FR"/>
+        </w:rPr>
+        <w:t xml:space="preserve"> : </w:t>
+      </w:r>
+      <w:r>
+        <w:rPr>
+          <w:rFonts w:cs="Times New Roman"/>
+          <w:b w:val="0"/>
+          <w:bCs w:val="0"/>
+          <w:sz w:val="24"/>
+          <w:lang w:val="fr-FR"/>
+        </w:rPr>
+        <w:t>Fichier d’analyse</w:t>
+      </w:r>
+    </w:p>
+    <w:p>
+      <w:pPr>
+        <w:pStyle w:val="Titre3"/>
+        <w:numPr>
+          <w:ilvl w:val="0"/>
+          <w:numId w:val="0"/>
+        </w:numPr>
+        <w:ind w:left="720" w:hanging="720"/>
+        <w:rPr>
+          <w:rFonts w:cs="Times New Roman"/>
+          <w:b w:val="0"/>
+          <w:bCs w:val="0"/>
+          <w:sz w:val="24"/>
+          <w:lang w:val="fr-FR"/>
+        </w:rPr>
+      </w:pPr>
+    </w:p>
+    <w:p>
+      <w:pPr>
+        <w:pStyle w:val="Titre3"/>
+        <w:numPr>
+          <w:ilvl w:val="0"/>
+          <w:numId w:val="0"/>
+        </w:numPr>
+        <w:ind w:left="720" w:hanging="720"/>
+        <w:rPr>
+          <w:lang w:val="fr-FR"/>
+        </w:rPr>
+      </w:pPr>
+    </w:p>
+    <w:p>
+      <w:pPr>
+        <w:pStyle w:val="Titre3"/>
+        <w:numPr>
+          <w:ilvl w:val="0"/>
+          <w:numId w:val="0"/>
+        </w:numPr>
+        <w:ind w:left="720" w:hanging="720"/>
+        <w:rPr>
+          <w:lang w:val="fr-FR"/>
+        </w:rPr>
+      </w:pPr>
+      <w:r>
+        <w:rPr>
+          <w:lang w:val="fr-FR"/>
+        </w:rPr>
+        <w:t xml:space="preserve">8.2 Test </w:t>
+      </w:r>
+    </w:p>
+    <w:p>
+      <w:pPr>
+        <w:pStyle w:val="Titre3"/>
+        <w:numPr>
+          <w:ilvl w:val="0"/>
+          <w:numId w:val="0"/>
+        </w:numPr>
+        <w:ind w:left="720" w:hanging="720"/>
+        <w:rPr>
+          <w:lang w:val="fr-FR"/>
+        </w:rPr>
+      </w:pPr>
+    </w:p>
+    <w:p>
+      <w:pPr>
+        <w:pStyle w:val="Corpsdetexte"/>
+        <w:spacing w:line="252" w:lineRule="exact"/>
+        <w:ind w:left="0" w:firstLine="0"/>
+        <w:jc w:val="both"/>
+        <w:rPr>
+          <w:spacing w:val="-1"/>
+          <w:lang w:val="fr-FR"/>
+        </w:rPr>
+      </w:pPr>
+    </w:p>
+    <w:tbl>
+      <w:tblPr>
+        <w:tblStyle w:val="Grilledutableau"/>
+        <w:tblW w:w="10627" w:type="dxa"/>
+        <w:tblLayout w:type="fixed"/>
+        <w:tblLook w:val="04A0" w:firstRow="1" w:lastRow="0" w:firstColumn="1" w:lastColumn="0" w:noHBand="0" w:noVBand="1"/>
+      </w:tblPr>
+      <w:tblGrid>
+        <w:gridCol w:w="1696"/>
+        <w:gridCol w:w="1560"/>
+        <w:gridCol w:w="1842"/>
+        <w:gridCol w:w="2410"/>
+        <w:gridCol w:w="2268"/>
+        <w:gridCol w:w="851"/>
+      </w:tblGrid>
+      <w:tr>
+        <w:tc>
+          <w:tcPr>
+            <w:tcW w:w="1696" w:type="dxa"/>
+          </w:tcPr>
+          <w:p>
+            <w:pPr>
+              <w:pStyle w:val="Corpsdetexte"/>
+              <w:spacing w:line="252" w:lineRule="exact"/>
+              <w:ind w:left="0" w:firstLine="0"/>
+              <w:jc w:val="both"/>
+              <w:rPr>
+                <w:spacing w:val="-1"/>
+                <w:sz w:val="20"/>
+                <w:szCs w:val="20"/>
+                <w:lang w:val="fr-FR"/>
+              </w:rPr>
+            </w:pPr>
+            <w:r>
+              <w:rPr>
+                <w:spacing w:val="-1"/>
+                <w:sz w:val="20"/>
+                <w:szCs w:val="20"/>
+                <w:lang w:val="fr-FR"/>
+              </w:rPr>
+              <w:t>Méthodes Testées</w:t>
+            </w:r>
+          </w:p>
+        </w:tc>
+        <w:tc>
+          <w:tcPr>
+            <w:tcW w:w="1560" w:type="dxa"/>
+          </w:tcPr>
+          <w:p>
+            <w:pPr>
+              <w:pStyle w:val="Corpsdetexte"/>
+              <w:spacing w:line="252" w:lineRule="exact"/>
+              <w:ind w:left="0" w:firstLine="0"/>
+              <w:jc w:val="both"/>
+              <w:rPr>
+                <w:spacing w:val="-1"/>
+                <w:sz w:val="20"/>
+                <w:szCs w:val="20"/>
+                <w:lang w:val="fr-FR"/>
+              </w:rPr>
+            </w:pPr>
+            <w:r>
+              <w:rPr>
+                <w:spacing w:val="-1"/>
+                <w:sz w:val="20"/>
+                <w:szCs w:val="20"/>
+                <w:lang w:val="fr-FR"/>
+              </w:rPr>
+              <w:t>Fichier</w:t>
+            </w:r>
+          </w:p>
+        </w:tc>
+        <w:tc>
+          <w:tcPr>
+            <w:tcW w:w="1842" w:type="dxa"/>
+          </w:tcPr>
+          <w:p>
+            <w:pPr>
+              <w:pStyle w:val="Corpsdetexte"/>
+              <w:spacing w:line="252" w:lineRule="exact"/>
+              <w:ind w:left="0" w:firstLine="0"/>
+              <w:jc w:val="both"/>
+              <w:rPr>
+                <w:spacing w:val="-1"/>
+                <w:sz w:val="20"/>
+                <w:szCs w:val="20"/>
+                <w:lang w:val="fr-FR"/>
+              </w:rPr>
+            </w:pPr>
+            <w:r>
+              <w:rPr>
+                <w:spacing w:val="-1"/>
+                <w:sz w:val="20"/>
+                <w:szCs w:val="20"/>
+                <w:lang w:val="fr-FR"/>
+              </w:rPr>
+              <w:t>Données</w:t>
+            </w:r>
+          </w:p>
+        </w:tc>
+        <w:tc>
+          <w:tcPr>
+            <w:tcW w:w="2410" w:type="dxa"/>
+          </w:tcPr>
+          <w:p>
+            <w:pPr>
+              <w:pStyle w:val="Corpsdetexte"/>
+              <w:spacing w:line="252" w:lineRule="exact"/>
+              <w:ind w:left="0" w:firstLine="0"/>
+              <w:jc w:val="both"/>
+              <w:rPr>
+                <w:spacing w:val="-1"/>
+                <w:sz w:val="20"/>
+                <w:szCs w:val="20"/>
+                <w:lang w:val="fr-FR"/>
+              </w:rPr>
+            </w:pPr>
+            <w:r>
+              <w:rPr>
+                <w:spacing w:val="-1"/>
+                <w:sz w:val="20"/>
+                <w:szCs w:val="20"/>
+                <w:lang w:val="fr-FR"/>
+              </w:rPr>
+              <w:t>Valeur(s) attendu</w:t>
+            </w:r>
+            <w:r>
+              <w:rPr>
+                <w:spacing w:val="-1"/>
+                <w:sz w:val="20"/>
+                <w:szCs w:val="20"/>
+                <w:lang w:val="fr-FR"/>
+              </w:rPr>
+              <w:t>e(s)</w:t>
+            </w:r>
+          </w:p>
+        </w:tc>
+        <w:tc>
+          <w:tcPr>
+            <w:tcW w:w="2268" w:type="dxa"/>
+          </w:tcPr>
+          <w:p>
+            <w:pPr>
+              <w:pStyle w:val="Corpsdetexte"/>
+              <w:spacing w:line="252" w:lineRule="exact"/>
+              <w:ind w:left="0" w:firstLine="0"/>
+              <w:jc w:val="both"/>
+              <w:rPr>
+                <w:spacing w:val="-1"/>
+                <w:sz w:val="20"/>
+                <w:szCs w:val="20"/>
+                <w:lang w:val="fr-FR"/>
+              </w:rPr>
+            </w:pPr>
+            <w:r>
+              <w:rPr>
+                <w:spacing w:val="-1"/>
+                <w:sz w:val="20"/>
+                <w:szCs w:val="20"/>
+                <w:lang w:val="fr-FR"/>
+              </w:rPr>
+              <w:t>Valeur(s) Obtenue(s)</w:t>
+            </w:r>
+          </w:p>
+        </w:tc>
+        <w:tc>
+          <w:tcPr>
+            <w:tcW w:w="851" w:type="dxa"/>
+          </w:tcPr>
+          <w:p>
+            <w:pPr>
+              <w:pStyle w:val="Corpsdetexte"/>
+              <w:spacing w:line="252" w:lineRule="exact"/>
+              <w:ind w:left="0" w:firstLine="0"/>
+              <w:jc w:val="both"/>
+              <w:rPr>
+                <w:spacing w:val="-1"/>
+                <w:sz w:val="20"/>
+                <w:szCs w:val="20"/>
+                <w:lang w:val="fr-FR"/>
+              </w:rPr>
+            </w:pPr>
+            <w:r>
+              <w:rPr>
+                <w:spacing w:val="-1"/>
+                <w:sz w:val="20"/>
+                <w:szCs w:val="20"/>
+                <w:lang w:val="fr-FR"/>
+              </w:rPr>
+              <w:t>Commentaire</w:t>
+            </w:r>
+          </w:p>
+        </w:tc>
+      </w:tr>
+      <w:tr>
+        <w:tc>
+          <w:tcPr>
+            <w:tcW w:w="1696" w:type="dxa"/>
+          </w:tcPr>
+          <w:p>
+            <w:pPr>
+              <w:pStyle w:val="Corpsdetexte"/>
+              <w:spacing w:line="252" w:lineRule="exact"/>
+              <w:ind w:left="0" w:firstLine="0"/>
+              <w:jc w:val="both"/>
+              <w:rPr>
+                <w:spacing w:val="-1"/>
+                <w:sz w:val="20"/>
+                <w:szCs w:val="20"/>
+                <w:lang w:val="fr-FR"/>
+              </w:rPr>
+            </w:pPr>
+            <w:r>
+              <w:rPr>
+                <w:spacing w:val="-1"/>
+                <w:sz w:val="20"/>
+                <w:szCs w:val="20"/>
+                <w:lang w:val="fr-FR"/>
+              </w:rPr>
+              <w:t>NouvellePartie()</w:t>
+            </w:r>
+          </w:p>
+        </w:tc>
+        <w:tc>
+          <w:tcPr>
+            <w:tcW w:w="1560" w:type="dxa"/>
+          </w:tcPr>
+          <w:p>
+            <w:pPr>
+              <w:pStyle w:val="Corpsdetexte"/>
+              <w:spacing w:line="252" w:lineRule="exact"/>
+              <w:ind w:left="0" w:firstLine="0"/>
+              <w:jc w:val="both"/>
+              <w:rPr>
+                <w:spacing w:val="-1"/>
+                <w:sz w:val="20"/>
+                <w:szCs w:val="20"/>
+                <w:lang w:val="fr-FR"/>
+              </w:rPr>
+            </w:pPr>
+            <w:r>
+              <w:rPr>
+                <w:spacing w:val="-1"/>
+                <w:sz w:val="20"/>
+                <w:szCs w:val="20"/>
+                <w:lang w:val="fr-FR"/>
+              </w:rPr>
+              <w:t>chifoumi</w:t>
+            </w:r>
+            <w:r>
+              <w:rPr>
+                <w:spacing w:val="-1"/>
+                <w:sz w:val="20"/>
+                <w:szCs w:val="20"/>
+                <w:lang w:val="fr-FR"/>
+              </w:rPr>
+              <w:t>vue.cpp</w:t>
+            </w:r>
+          </w:p>
+        </w:tc>
+        <w:tc>
+          <w:tcPr>
+            <w:tcW w:w="1842" w:type="dxa"/>
+          </w:tcPr>
+          <w:p>
+            <w:pPr>
+              <w:pStyle w:val="Corpsdetexte"/>
+              <w:spacing w:line="252" w:lineRule="exact"/>
+              <w:ind w:left="0" w:firstLine="0"/>
+              <w:jc w:val="both"/>
+              <w:rPr>
+                <w:spacing w:val="-1"/>
+                <w:sz w:val="20"/>
+                <w:szCs w:val="20"/>
+                <w:lang w:val="fr-FR"/>
+              </w:rPr>
+            </w:pPr>
+            <w:r>
+              <w:rPr>
+                <w:spacing w:val="-1"/>
+                <w:sz w:val="20"/>
+                <w:szCs w:val="20"/>
+                <w:lang w:val="fr-FR"/>
+              </w:rPr>
+              <w:t>Signal du B</w:t>
+            </w:r>
+            <w:r>
+              <w:rPr>
+                <w:spacing w:val="-1"/>
+                <w:sz w:val="20"/>
+                <w:szCs w:val="20"/>
+                <w:lang w:val="fr-FR"/>
+              </w:rPr>
+              <w:t>outonPartie cliqué</w:t>
+            </w:r>
+          </w:p>
+        </w:tc>
+        <w:tc>
+          <w:tcPr>
+            <w:tcW w:w="2410" w:type="dxa"/>
+          </w:tcPr>
+          <w:p>
+            <w:pPr>
+              <w:pStyle w:val="Corpsdetexte"/>
+              <w:spacing w:line="252" w:lineRule="exact"/>
+              <w:ind w:left="0" w:firstLine="0"/>
+              <w:jc w:val="both"/>
+              <w:rPr>
+                <w:spacing w:val="-1"/>
+                <w:sz w:val="20"/>
+                <w:szCs w:val="20"/>
+                <w:lang w:val="fr-FR"/>
+              </w:rPr>
+            </w:pPr>
+            <w:r>
+              <w:rPr>
+                <w:spacing w:val="-1"/>
+                <w:sz w:val="20"/>
+                <w:szCs w:val="20"/>
+                <w:lang w:val="fr-FR"/>
+              </w:rPr>
+              <w:t>Coups débloqués</w:t>
+            </w:r>
+          </w:p>
+        </w:tc>
+        <w:tc>
+          <w:tcPr>
+            <w:tcW w:w="2268" w:type="dxa"/>
+          </w:tcPr>
+          <w:p>
+            <w:pPr>
+              <w:pStyle w:val="Corpsdetexte"/>
+              <w:spacing w:line="252" w:lineRule="exact"/>
+              <w:ind w:left="0" w:firstLine="0"/>
+              <w:jc w:val="both"/>
+              <w:rPr>
+                <w:spacing w:val="-1"/>
+                <w:sz w:val="20"/>
+                <w:szCs w:val="20"/>
+                <w:lang w:val="fr-FR"/>
+              </w:rPr>
+            </w:pPr>
+            <w:r>
+              <w:rPr>
+                <w:spacing w:val="-1"/>
+                <w:sz w:val="20"/>
+                <w:szCs w:val="20"/>
+                <w:lang w:val="fr-FR"/>
+              </w:rPr>
+              <w:t>Coups débloqués</w:t>
+            </w:r>
+          </w:p>
+        </w:tc>
+        <w:tc>
+          <w:tcPr>
+            <w:tcW w:w="851" w:type="dxa"/>
+          </w:tcPr>
+          <w:p>
+            <w:pPr>
+              <w:pStyle w:val="Corpsdetexte"/>
+              <w:spacing w:line="252" w:lineRule="exact"/>
+              <w:ind w:left="0" w:firstLine="0"/>
+              <w:jc w:val="both"/>
+              <w:rPr>
+                <w:spacing w:val="-1"/>
+                <w:sz w:val="20"/>
+                <w:szCs w:val="20"/>
+                <w:lang w:val="fr-FR"/>
+              </w:rPr>
+            </w:pPr>
+            <w:r>
+              <w:rPr>
+                <w:spacing w:val="-1"/>
+                <w:sz w:val="20"/>
+                <w:szCs w:val="20"/>
+                <w:lang w:val="fr-FR"/>
+              </w:rPr>
+              <w:t>OK</w:t>
+            </w:r>
+          </w:p>
+        </w:tc>
+      </w:tr>
+      <w:tr>
+        <w:tc>
+          <w:tcPr>
+            <w:tcW w:w="1696" w:type="dxa"/>
+          </w:tcPr>
+          <w:p>
+            <w:pPr>
+              <w:pStyle w:val="Corpsdetexte"/>
+              <w:spacing w:line="252" w:lineRule="exact"/>
+              <w:ind w:left="0" w:firstLine="0"/>
+              <w:jc w:val="both"/>
+              <w:rPr>
+                <w:spacing w:val="-1"/>
+                <w:sz w:val="20"/>
+                <w:szCs w:val="20"/>
+                <w:lang w:val="fr-FR"/>
+              </w:rPr>
+            </w:pPr>
+            <w:r>
+              <w:rPr>
+                <w:spacing w:val="-1"/>
+                <w:sz w:val="20"/>
+                <w:szCs w:val="20"/>
+                <w:lang w:val="fr-FR"/>
+              </w:rPr>
+              <w:t>CoupPierre()</w:t>
+            </w:r>
+          </w:p>
+        </w:tc>
+        <w:tc>
+          <w:tcPr>
+            <w:tcW w:w="1560" w:type="dxa"/>
+          </w:tcPr>
+          <w:p>
+            <w:pPr>
+              <w:pStyle w:val="Corpsdetexte"/>
+              <w:spacing w:line="252" w:lineRule="exact"/>
+              <w:ind w:left="0" w:firstLine="0"/>
+              <w:jc w:val="both"/>
+              <w:rPr>
+                <w:spacing w:val="-1"/>
+                <w:sz w:val="20"/>
+                <w:szCs w:val="20"/>
+                <w:lang w:val="fr-FR"/>
+              </w:rPr>
+            </w:pPr>
+            <w:r>
+              <w:rPr>
+                <w:spacing w:val="-1"/>
+                <w:sz w:val="20"/>
+                <w:szCs w:val="20"/>
+                <w:lang w:val="fr-FR"/>
+              </w:rPr>
+              <w:t>chifoumi</w:t>
+            </w:r>
+            <w:r>
+              <w:rPr>
+                <w:spacing w:val="-1"/>
+                <w:sz w:val="20"/>
+                <w:szCs w:val="20"/>
+                <w:lang w:val="fr-FR"/>
+              </w:rPr>
+              <w:t>vue.cpp</w:t>
+            </w:r>
+          </w:p>
+        </w:tc>
+        <w:tc>
+          <w:tcPr>
+            <w:tcW w:w="1842" w:type="dxa"/>
+          </w:tcPr>
+          <w:p>
+            <w:pPr>
+              <w:pStyle w:val="Corpsdetexte"/>
+              <w:spacing w:line="252" w:lineRule="exact"/>
+              <w:ind w:left="0" w:firstLine="0"/>
+              <w:jc w:val="both"/>
+              <w:rPr>
+                <w:spacing w:val="-1"/>
+                <w:sz w:val="20"/>
+                <w:szCs w:val="20"/>
+                <w:lang w:val="fr-FR"/>
+              </w:rPr>
+            </w:pPr>
+            <w:r>
+              <w:rPr>
+                <w:spacing w:val="-1"/>
+                <w:sz w:val="20"/>
+                <w:szCs w:val="20"/>
+                <w:lang w:val="fr-FR"/>
+              </w:rPr>
+              <w:t>Signal de Pierre cliquée</w:t>
+            </w:r>
+          </w:p>
+        </w:tc>
+        <w:tc>
+          <w:tcPr>
+            <w:tcW w:w="2410" w:type="dxa"/>
+          </w:tcPr>
+          <w:p>
+            <w:pPr>
+              <w:pStyle w:val="Corpsdetexte"/>
+              <w:spacing w:line="252" w:lineRule="exact"/>
+              <w:ind w:left="0" w:firstLine="0"/>
+              <w:jc w:val="both"/>
+              <w:rPr>
+                <w:spacing w:val="-1"/>
+                <w:sz w:val="20"/>
+                <w:szCs w:val="20"/>
+                <w:lang w:val="fr-FR"/>
+              </w:rPr>
+            </w:pPr>
+            <w:r>
+              <w:rPr>
+                <w:spacing w:val="-1"/>
+                <w:sz w:val="20"/>
+                <w:szCs w:val="20"/>
+                <w:lang w:val="fr-FR"/>
+              </w:rPr>
+              <w:t>Mise à jour des scores suivant le gagnant</w:t>
+            </w:r>
+          </w:p>
+        </w:tc>
+        <w:tc>
+          <w:tcPr>
+            <w:tcW w:w="2268" w:type="dxa"/>
+          </w:tcPr>
+          <w:p>
+            <w:pPr>
+              <w:pStyle w:val="Corpsdetexte"/>
+              <w:spacing w:line="252" w:lineRule="exact"/>
+              <w:ind w:left="0" w:firstLine="0"/>
+              <w:jc w:val="both"/>
+              <w:rPr>
+                <w:spacing w:val="-1"/>
+                <w:sz w:val="20"/>
+                <w:szCs w:val="20"/>
+                <w:lang w:val="fr-FR"/>
+              </w:rPr>
+            </w:pPr>
+            <w:r>
+              <w:rPr>
+                <w:spacing w:val="-1"/>
+                <w:sz w:val="20"/>
+                <w:szCs w:val="20"/>
+                <w:lang w:val="fr-FR"/>
+              </w:rPr>
+              <w:t>Mise à jour des scores suivant le gagnant</w:t>
+            </w:r>
+          </w:p>
+        </w:tc>
+        <w:tc>
+          <w:tcPr>
+            <w:tcW w:w="851" w:type="dxa"/>
+          </w:tcPr>
+          <w:p>
+            <w:pPr>
+              <w:pStyle w:val="Corpsdetexte"/>
+              <w:spacing w:line="252" w:lineRule="exact"/>
+              <w:ind w:left="0" w:firstLine="0"/>
+              <w:jc w:val="both"/>
+              <w:rPr>
+                <w:spacing w:val="-1"/>
+                <w:sz w:val="20"/>
+                <w:szCs w:val="20"/>
+                <w:lang w:val="fr-FR"/>
+              </w:rPr>
+            </w:pPr>
+            <w:r>
+              <w:rPr>
+                <w:spacing w:val="-1"/>
+                <w:sz w:val="20"/>
+                <w:szCs w:val="20"/>
+                <w:lang w:val="fr-FR"/>
+              </w:rPr>
+              <w:t>OK</w:t>
+            </w:r>
+          </w:p>
+        </w:tc>
+      </w:tr>
+      <w:tr>
+        <w:tc>
+          <w:tcPr>
+            <w:tcW w:w="1696" w:type="dxa"/>
+          </w:tcPr>
+          <w:p>
+            <w:pPr>
+              <w:pStyle w:val="Corpsdetexte"/>
+              <w:spacing w:line="252" w:lineRule="exact"/>
+              <w:ind w:left="0" w:firstLine="0"/>
+              <w:jc w:val="both"/>
+              <w:rPr>
+                <w:spacing w:val="-1"/>
+                <w:sz w:val="20"/>
+                <w:szCs w:val="20"/>
+                <w:lang w:val="fr-FR"/>
+              </w:rPr>
+            </w:pPr>
+            <w:r>
+              <w:rPr>
+                <w:spacing w:val="-1"/>
+                <w:sz w:val="20"/>
+                <w:szCs w:val="20"/>
+                <w:lang w:val="fr-FR"/>
+              </w:rPr>
+              <w:t>CoupFeuille</w:t>
+            </w:r>
+            <w:r>
+              <w:rPr>
+                <w:spacing w:val="-1"/>
+                <w:sz w:val="20"/>
+                <w:szCs w:val="20"/>
+                <w:lang w:val="fr-FR"/>
+              </w:rPr>
+              <w:t>()</w:t>
+            </w:r>
+          </w:p>
+        </w:tc>
+        <w:tc>
+          <w:tcPr>
+            <w:tcW w:w="1560" w:type="dxa"/>
+          </w:tcPr>
+          <w:p>
+            <w:pPr>
+              <w:pStyle w:val="Corpsdetexte"/>
+              <w:spacing w:line="252" w:lineRule="exact"/>
+              <w:ind w:left="0" w:firstLine="0"/>
+              <w:jc w:val="both"/>
+              <w:rPr>
+                <w:spacing w:val="-1"/>
+                <w:sz w:val="20"/>
+                <w:szCs w:val="20"/>
+                <w:lang w:val="fr-FR"/>
+              </w:rPr>
+            </w:pPr>
+            <w:r>
+              <w:rPr>
+                <w:spacing w:val="-1"/>
+                <w:sz w:val="20"/>
+                <w:szCs w:val="20"/>
+                <w:lang w:val="fr-FR"/>
+              </w:rPr>
+              <w:t>chifoumivue.cpp</w:t>
+            </w:r>
+          </w:p>
+        </w:tc>
+        <w:tc>
+          <w:tcPr>
+            <w:tcW w:w="1842" w:type="dxa"/>
+          </w:tcPr>
+          <w:p>
+            <w:pPr>
+              <w:pStyle w:val="Corpsdetexte"/>
+              <w:spacing w:line="252" w:lineRule="exact"/>
+              <w:ind w:left="0" w:firstLine="0"/>
+              <w:jc w:val="both"/>
+              <w:rPr>
+                <w:spacing w:val="-1"/>
+                <w:sz w:val="20"/>
+                <w:szCs w:val="20"/>
+                <w:lang w:val="fr-FR"/>
+              </w:rPr>
+            </w:pPr>
+            <w:r>
+              <w:rPr>
+                <w:spacing w:val="-1"/>
+                <w:sz w:val="20"/>
+                <w:szCs w:val="20"/>
+                <w:lang w:val="fr-FR"/>
+              </w:rPr>
+              <w:t>Signal de Feuille</w:t>
+            </w:r>
+            <w:r>
+              <w:rPr>
+                <w:spacing w:val="-1"/>
+                <w:sz w:val="20"/>
+                <w:szCs w:val="20"/>
+                <w:lang w:val="fr-FR"/>
+              </w:rPr>
+              <w:t xml:space="preserve"> cliquée</w:t>
+            </w:r>
+          </w:p>
+        </w:tc>
+        <w:tc>
+          <w:tcPr>
+            <w:tcW w:w="2410" w:type="dxa"/>
+          </w:tcPr>
+          <w:p>
+            <w:pPr>
+              <w:pStyle w:val="Corpsdetexte"/>
+              <w:spacing w:line="252" w:lineRule="exact"/>
+              <w:ind w:left="0" w:firstLine="0"/>
+              <w:jc w:val="both"/>
+              <w:rPr>
+                <w:spacing w:val="-1"/>
+                <w:sz w:val="20"/>
+                <w:szCs w:val="20"/>
+                <w:lang w:val="fr-FR"/>
+              </w:rPr>
+            </w:pPr>
+            <w:r>
+              <w:rPr>
+                <w:spacing w:val="-1"/>
+                <w:sz w:val="20"/>
+                <w:szCs w:val="20"/>
+                <w:lang w:val="fr-FR"/>
+              </w:rPr>
+              <w:t>Mise à jour des scores suivant le gagnant</w:t>
+            </w:r>
+          </w:p>
+        </w:tc>
+        <w:tc>
+          <w:tcPr>
+            <w:tcW w:w="2268" w:type="dxa"/>
+          </w:tcPr>
+          <w:p>
+            <w:pPr>
+              <w:pStyle w:val="Corpsdetexte"/>
+              <w:spacing w:line="252" w:lineRule="exact"/>
+              <w:ind w:left="0" w:firstLine="0"/>
+              <w:jc w:val="both"/>
+              <w:rPr>
+                <w:spacing w:val="-1"/>
+                <w:sz w:val="20"/>
+                <w:szCs w:val="20"/>
+                <w:lang w:val="fr-FR"/>
+              </w:rPr>
+            </w:pPr>
+            <w:r>
+              <w:rPr>
+                <w:spacing w:val="-1"/>
+                <w:sz w:val="20"/>
+                <w:szCs w:val="20"/>
+                <w:lang w:val="fr-FR"/>
+              </w:rPr>
+              <w:t>Mise à jour des scores suivant le gagnant</w:t>
+            </w:r>
+          </w:p>
+        </w:tc>
+        <w:tc>
+          <w:tcPr>
+            <w:tcW w:w="851" w:type="dxa"/>
+          </w:tcPr>
+          <w:p>
+            <w:pPr>
+              <w:pStyle w:val="Corpsdetexte"/>
+              <w:spacing w:line="252" w:lineRule="exact"/>
+              <w:ind w:left="0" w:firstLine="0"/>
+              <w:jc w:val="both"/>
+              <w:rPr>
+                <w:spacing w:val="-1"/>
+                <w:sz w:val="20"/>
+                <w:szCs w:val="20"/>
+                <w:lang w:val="fr-FR"/>
+              </w:rPr>
+            </w:pPr>
+            <w:r>
+              <w:rPr>
+                <w:spacing w:val="-1"/>
+                <w:sz w:val="20"/>
+                <w:szCs w:val="20"/>
+                <w:lang w:val="fr-FR"/>
+              </w:rPr>
+              <w:t>OK</w:t>
+            </w:r>
+          </w:p>
+        </w:tc>
+      </w:tr>
+      <w:tr>
+        <w:tc>
+          <w:tcPr>
+            <w:tcW w:w="1696" w:type="dxa"/>
+          </w:tcPr>
+          <w:p>
+            <w:pPr>
+              <w:pStyle w:val="Corpsdetexte"/>
+              <w:spacing w:line="252" w:lineRule="exact"/>
+              <w:ind w:left="0" w:firstLine="0"/>
+              <w:jc w:val="both"/>
+              <w:rPr>
+                <w:spacing w:val="-1"/>
+                <w:sz w:val="20"/>
+                <w:szCs w:val="20"/>
+                <w:lang w:val="fr-FR"/>
+              </w:rPr>
+            </w:pPr>
+            <w:r>
+              <w:rPr>
+                <w:spacing w:val="-1"/>
+                <w:sz w:val="20"/>
+                <w:szCs w:val="20"/>
+                <w:lang w:val="fr-FR"/>
+              </w:rPr>
+              <w:t>CoupCiseaux</w:t>
+            </w:r>
+            <w:r>
+              <w:rPr>
+                <w:spacing w:val="-1"/>
+                <w:sz w:val="20"/>
+                <w:szCs w:val="20"/>
+                <w:lang w:val="fr-FR"/>
+              </w:rPr>
+              <w:t>()</w:t>
+            </w:r>
+          </w:p>
+        </w:tc>
+        <w:tc>
+          <w:tcPr>
+            <w:tcW w:w="1560" w:type="dxa"/>
+          </w:tcPr>
+          <w:p>
+            <w:pPr>
+              <w:pStyle w:val="Corpsdetexte"/>
+              <w:spacing w:line="252" w:lineRule="exact"/>
+              <w:ind w:left="0" w:firstLine="0"/>
+              <w:jc w:val="both"/>
+              <w:rPr>
+                <w:spacing w:val="-1"/>
+                <w:sz w:val="20"/>
+                <w:szCs w:val="20"/>
+                <w:lang w:val="fr-FR"/>
+              </w:rPr>
+            </w:pPr>
+            <w:r>
+              <w:rPr>
+                <w:spacing w:val="-1"/>
+                <w:sz w:val="20"/>
+                <w:szCs w:val="20"/>
+                <w:lang w:val="fr-FR"/>
+              </w:rPr>
+              <w:t>chifoumivue.cpp</w:t>
+            </w:r>
+          </w:p>
+        </w:tc>
+        <w:tc>
+          <w:tcPr>
+            <w:tcW w:w="1842" w:type="dxa"/>
+          </w:tcPr>
+          <w:p>
+            <w:pPr>
+              <w:pStyle w:val="Corpsdetexte"/>
+              <w:spacing w:line="252" w:lineRule="exact"/>
+              <w:ind w:left="0" w:firstLine="0"/>
+              <w:jc w:val="both"/>
+              <w:rPr>
+                <w:spacing w:val="-1"/>
+                <w:sz w:val="20"/>
+                <w:szCs w:val="20"/>
+                <w:lang w:val="fr-FR"/>
+              </w:rPr>
+            </w:pPr>
+            <w:r>
+              <w:rPr>
+                <w:spacing w:val="-1"/>
+                <w:sz w:val="20"/>
+                <w:szCs w:val="20"/>
+                <w:lang w:val="fr-FR"/>
+              </w:rPr>
+              <w:t>Signal de Ciseaux</w:t>
+            </w:r>
+            <w:r>
+              <w:rPr>
+                <w:spacing w:val="-1"/>
+                <w:sz w:val="20"/>
+                <w:szCs w:val="20"/>
+                <w:lang w:val="fr-FR"/>
+              </w:rPr>
+              <w:t xml:space="preserve"> cliquée</w:t>
+            </w:r>
+          </w:p>
+        </w:tc>
+        <w:tc>
+          <w:tcPr>
+            <w:tcW w:w="2410" w:type="dxa"/>
+          </w:tcPr>
+          <w:p>
+            <w:pPr>
+              <w:pStyle w:val="Corpsdetexte"/>
+              <w:spacing w:line="252" w:lineRule="exact"/>
+              <w:ind w:left="0" w:firstLine="0"/>
+              <w:jc w:val="both"/>
+              <w:rPr>
+                <w:spacing w:val="-1"/>
+                <w:sz w:val="20"/>
+                <w:szCs w:val="20"/>
+                <w:lang w:val="fr-FR"/>
+              </w:rPr>
+            </w:pPr>
+            <w:r>
+              <w:rPr>
+                <w:spacing w:val="-1"/>
+                <w:sz w:val="20"/>
+                <w:szCs w:val="20"/>
+                <w:lang w:val="fr-FR"/>
+              </w:rPr>
+              <w:t>Mise à jour des scores suivant le gagnant</w:t>
+            </w:r>
+          </w:p>
+        </w:tc>
+        <w:tc>
+          <w:tcPr>
+            <w:tcW w:w="2268" w:type="dxa"/>
+          </w:tcPr>
+          <w:p>
+            <w:pPr>
+              <w:pStyle w:val="Corpsdetexte"/>
+              <w:spacing w:line="252" w:lineRule="exact"/>
+              <w:ind w:left="0" w:firstLine="0"/>
+              <w:jc w:val="both"/>
+              <w:rPr>
+                <w:spacing w:val="-1"/>
+                <w:sz w:val="20"/>
+                <w:szCs w:val="20"/>
+                <w:lang w:val="fr-FR"/>
+              </w:rPr>
+            </w:pPr>
+            <w:r>
+              <w:rPr>
+                <w:spacing w:val="-1"/>
+                <w:sz w:val="20"/>
+                <w:szCs w:val="20"/>
+                <w:lang w:val="fr-FR"/>
+              </w:rPr>
+              <w:t>Mise à jour des scores suivant le gagnant</w:t>
+            </w:r>
+          </w:p>
+        </w:tc>
+        <w:tc>
+          <w:tcPr>
+            <w:tcW w:w="851" w:type="dxa"/>
+          </w:tcPr>
+          <w:p>
+            <w:pPr>
+              <w:pStyle w:val="Corpsdetexte"/>
+              <w:spacing w:line="252" w:lineRule="exact"/>
+              <w:ind w:left="0" w:firstLine="0"/>
+              <w:jc w:val="both"/>
+              <w:rPr>
+                <w:spacing w:val="-1"/>
+                <w:sz w:val="20"/>
+                <w:szCs w:val="20"/>
+                <w:lang w:val="fr-FR"/>
+              </w:rPr>
+            </w:pPr>
+            <w:r>
+              <w:rPr>
+                <w:spacing w:val="-1"/>
+                <w:sz w:val="20"/>
+                <w:szCs w:val="20"/>
+                <w:lang w:val="fr-FR"/>
+              </w:rPr>
+              <w:t>OK</w:t>
+            </w:r>
+          </w:p>
+        </w:tc>
+      </w:tr>
+    </w:tbl>
     <w:p>
       <w:pPr>
         <w:pStyle w:val="Corpsdetexte"/>
@@ -14374,9 +15153,11 @@
           <w:lang w:val="fr-FR"/>
         </w:rPr>
       </w:pPr>
+      <w:bookmarkStart w:id="4" w:name="_GoBack"/>
+      <w:bookmarkEnd w:id="4"/>
     </w:p>
     <w:sectPr>
-      <w:footerReference w:type="default" r:id="rId15"/>
+      <w:footerReference w:type="default" r:id="rId16"/>
       <w:pgSz w:w="11900" w:h="16840"/>
       <w:pgMar w:top="800" w:right="900" w:bottom="1320" w:left="980" w:header="0" w:footer="1134" w:gutter="0"/>
       <w:cols w:space="720"/>
@@ -14465,23 +15246,13 @@
       </w:rPr>
       <w:tab/>
     </w:r>
-    <w:proofErr w:type="spellStart"/>
     <w:r>
       <w:rPr>
         <w:rFonts w:ascii="Times New Roman" w:hAnsi="Times New Roman" w:cs="Times New Roman"/>
         <w:sz w:val="16"/>
         <w:lang w:val="fr-FR"/>
       </w:rPr>
-      <w:t>Saé</w:t>
-    </w:r>
-    <w:proofErr w:type="spellEnd"/>
-    <w:r>
-      <w:rPr>
-        <w:rFonts w:ascii="Times New Roman" w:hAnsi="Times New Roman" w:cs="Times New Roman"/>
-        <w:sz w:val="16"/>
-        <w:lang w:val="fr-FR"/>
-      </w:rPr>
-      <w:t xml:space="preserve"> 2.01</w:t>
+      <w:t>Saé 2.01</w:t>
     </w:r>
     <w:r>
       <w:rPr>
@@ -14580,7 +15351,7 @@
         <w:sz w:val="16"/>
         <w:lang w:val="fr-FR"/>
       </w:rPr>
-      <w:t>8</w:t>
+      <w:t>9</w:t>
     </w:r>
     <w:r>
       <w:rPr>
@@ -14626,7 +15397,7 @@
         <w:sz w:val="16"/>
         <w:lang w:val="fr-FR"/>
       </w:rPr>
-      <w:t>8</w:t>
+      <w:t>9</w:t>
     </w:r>
     <w:r>
       <w:rPr>
@@ -18961,18 +19732,18 @@
 </file>
 
 <file path=customXml/item1.xml><?xml version="1.0" encoding="utf-8"?>
+<p:properties xmlns:p="http://schemas.microsoft.com/office/2006/metadata/properties" xmlns:xsi="http://www.w3.org/2001/XMLSchema-instance" xmlns:pc="http://schemas.microsoft.com/office/infopath/2007/PartnerControls">
+  <documentManagement/>
+</p:properties>
+</file>
+
+<file path=customXml/item2.xml><?xml version="1.0" encoding="utf-8"?>
 <?mso-contentType ?>
 <FormTemplates xmlns="http://schemas.microsoft.com/sharepoint/v3/contenttype/forms">
   <Display>DocumentLibraryForm</Display>
   <Edit>DocumentLibraryForm</Edit>
   <New>DocumentLibraryForm</New>
 </FormTemplates>
-</file>
-
-<file path=customXml/item2.xml><?xml version="1.0" encoding="utf-8"?>
-<p:properties xmlns:p="http://schemas.microsoft.com/office/2006/metadata/properties" xmlns:xsi="http://www.w3.org/2001/XMLSchema-instance" xmlns:pc="http://schemas.microsoft.com/office/infopath/2007/PartnerControls">
-  <documentManagement/>
-</p:properties>
 </file>
 
 <file path=customXml/item3.xml><?xml version="1.0" encoding="utf-8"?>
@@ -19203,26 +19974,26 @@
 </file>
 
 <file path=customXml/itemProps1.xml><?xml version="1.0" encoding="utf-8"?>
-<ds:datastoreItem xmlns:ds="http://schemas.openxmlformats.org/officeDocument/2006/customXml" ds:itemID="{D7D2B5DA-34A4-4FDF-978B-0A667D81D26D}">
+<ds:datastoreItem xmlns:ds="http://schemas.openxmlformats.org/officeDocument/2006/customXml" ds:itemID="{609BE703-A0D3-4E14-85F5-148AF4614C53}">
   <ds:schemaRefs>
-    <ds:schemaRef ds:uri="http://schemas.microsoft.com/sharepoint/v3/contenttype/forms"/>
+    <ds:schemaRef ds:uri="http://purl.org/dc/elements/1.1/"/>
+    <ds:schemaRef ds:uri="8ef5ee94-fe7d-43de-8014-3e654ec3397f"/>
+    <ds:schemaRef ds:uri="http://schemas.microsoft.com/office/2006/documentManagement/types"/>
+    <ds:schemaRef ds:uri="587b335f-5a9f-40bd-ae52-e26805ec3ebf"/>
+    <ds:schemaRef ds:uri="http://schemas.microsoft.com/office/2006/metadata/properties"/>
+    <ds:schemaRef ds:uri="http://www.w3.org/XML/1998/namespace"/>
+    <ds:schemaRef ds:uri="http://purl.org/dc/dcmitype/"/>
+    <ds:schemaRef ds:uri="http://schemas.openxmlformats.org/package/2006/metadata/core-properties"/>
+    <ds:schemaRef ds:uri="http://schemas.microsoft.com/office/infopath/2007/PartnerControls"/>
+    <ds:schemaRef ds:uri="http://purl.org/dc/terms/"/>
   </ds:schemaRefs>
 </ds:datastoreItem>
 </file>
 
 <file path=customXml/itemProps2.xml><?xml version="1.0" encoding="utf-8"?>
-<ds:datastoreItem xmlns:ds="http://schemas.openxmlformats.org/officeDocument/2006/customXml" ds:itemID="{609BE703-A0D3-4E14-85F5-148AF4614C53}">
+<ds:datastoreItem xmlns:ds="http://schemas.openxmlformats.org/officeDocument/2006/customXml" ds:itemID="{D7D2B5DA-34A4-4FDF-978B-0A667D81D26D}">
   <ds:schemaRefs>
-    <ds:schemaRef ds:uri="587b335f-5a9f-40bd-ae52-e26805ec3ebf"/>
-    <ds:schemaRef ds:uri="http://www.w3.org/XML/1998/namespace"/>
-    <ds:schemaRef ds:uri="http://purl.org/dc/dcmitype/"/>
-    <ds:schemaRef ds:uri="http://purl.org/dc/terms/"/>
-    <ds:schemaRef ds:uri="http://schemas.microsoft.com/office/2006/metadata/properties"/>
-    <ds:schemaRef ds:uri="http://schemas.microsoft.com/office/2006/documentManagement/types"/>
-    <ds:schemaRef ds:uri="http://schemas.openxmlformats.org/package/2006/metadata/core-properties"/>
-    <ds:schemaRef ds:uri="http://schemas.microsoft.com/office/infopath/2007/PartnerControls"/>
-    <ds:schemaRef ds:uri="8ef5ee94-fe7d-43de-8014-3e654ec3397f"/>
-    <ds:schemaRef ds:uri="http://purl.org/dc/elements/1.1/"/>
+    <ds:schemaRef ds:uri="http://schemas.microsoft.com/sharepoint/v3/contenttype/forms"/>
   </ds:schemaRefs>
 </ds:datastoreItem>
 </file>
@@ -19247,7 +20018,7 @@
 </file>
 
 <file path=customXml/itemProps4.xml><?xml version="1.0" encoding="utf-8"?>
-<ds:datastoreItem xmlns:ds="http://schemas.openxmlformats.org/officeDocument/2006/customXml" ds:itemID="{09334DFA-EF7C-4AB4-B706-A19D2DF5EF8F}">
+<ds:datastoreItem xmlns:ds="http://schemas.openxmlformats.org/officeDocument/2006/customXml" ds:itemID="{8CFD37CC-E2A0-47FE-84B8-8ABE1D9FA214}">
   <ds:schemaRefs>
     <ds:schemaRef ds:uri="http://schemas.openxmlformats.org/officeDocument/2006/bibliography"/>
   </ds:schemaRefs>

</xml_diff>